<commit_message>
Completando expediente portal 1ra iteración
</commit_message>
<xml_diff>
--- a/Producciones_MUHIA/PW_Institucional/01-Definicion(Product_Backlog).docx
+++ b/Producciones_MUHIA/PW_Institucional/01-Definicion(Product_Backlog).docx
@@ -7,13 +7,19 @@
         <w:pStyle w:val="Ttulo1"/>
         <w:spacing w:before="120" w:after="240"/>
         <w:rPr>
+          <w:rFonts w:ascii="Arial" w:hAnsi="Arial" w:cs="Arial"/>
+          <w:color w:val="auto"/>
           <w:sz w:val="36"/>
           <w:szCs w:val="24"/>
           <w:lang w:val="es-419"/>
         </w:rPr>
       </w:pPr>
-      <w:r>
-        <w:rPr>
+      <w:bookmarkStart w:id="0" w:name="_Hlk163377004"/>
+      <w:bookmarkStart w:id="1" w:name="_Toc163378200"/>
+      <w:r>
+        <w:rPr>
+          <w:rFonts w:ascii="Arial" w:hAnsi="Arial" w:cs="Arial"/>
+          <w:color w:val="auto"/>
           <w:sz w:val="36"/>
           <w:szCs w:val="24"/>
           <w:lang w:val="es-419"/>
@@ -22,6 +28,8 @@
       </w:r>
       <w:r>
         <w:rPr>
+          <w:rFonts w:ascii="Arial" w:hAnsi="Arial" w:cs="Arial"/>
+          <w:color w:val="auto"/>
           <w:sz w:val="36"/>
           <w:szCs w:val="24"/>
           <w:lang w:val="es-419"/>
@@ -30,6 +38,8 @@
       </w:r>
       <w:r>
         <w:rPr>
+          <w:rFonts w:ascii="Arial" w:hAnsi="Arial" w:cs="Arial"/>
+          <w:color w:val="auto"/>
           <w:sz w:val="36"/>
           <w:szCs w:val="24"/>
           <w:lang w:val="es-419"/>
@@ -39,6 +49,8 @@
       <w:proofErr w:type="spellStart"/>
       <w:r>
         <w:rPr>
+          <w:rFonts w:ascii="Arial" w:hAnsi="Arial" w:cs="Arial"/>
+          <w:color w:val="auto"/>
           <w:sz w:val="36"/>
           <w:szCs w:val="24"/>
           <w:lang w:val="es-419"/>
@@ -46,26 +58,630 @@
         <w:t>Muhia</w:t>
       </w:r>
       <w:proofErr w:type="spellEnd"/>
+      <w:r>
+        <w:rPr>
+          <w:rFonts w:ascii="Arial" w:hAnsi="Arial" w:cs="Arial"/>
+          <w:color w:val="auto"/>
+          <w:sz w:val="36"/>
+          <w:szCs w:val="24"/>
+          <w:lang w:val="es-419"/>
+        </w:rPr>
+        <w:t xml:space="preserve"> (Portal MUHIA)</w:t>
+      </w:r>
+      <w:bookmarkEnd w:id="1"/>
+    </w:p>
+    <w:p>
+      <w:pPr>
+        <w:pStyle w:val="TDC1"/>
+        <w:tabs>
+          <w:tab w:val="right" w:leader="dot" w:pos="9062"/>
+        </w:tabs>
+        <w:rPr>
+          <w:rFonts w:cstheme="minorBidi"/>
+          <w:noProof/>
+        </w:rPr>
+      </w:pPr>
+      <w:r>
+        <w:rPr>
+          <w:rFonts w:ascii="Arial" w:hAnsi="Arial" w:cs="Arial"/>
+          <w:sz w:val="36"/>
+          <w:szCs w:val="36"/>
+        </w:rPr>
+        <w:fldChar w:fldCharType="begin"/>
+      </w:r>
+      <w:r>
+        <w:rPr>
+          <w:rFonts w:ascii="Arial" w:hAnsi="Arial" w:cs="Arial"/>
+          <w:sz w:val="36"/>
+          <w:szCs w:val="36"/>
+        </w:rPr>
+        <w:instrText xml:space="preserve"> TOC \o "1-3" \h \z \u </w:instrText>
+      </w:r>
+      <w:r>
+        <w:rPr>
+          <w:rFonts w:ascii="Arial" w:hAnsi="Arial" w:cs="Arial"/>
+          <w:sz w:val="36"/>
+          <w:szCs w:val="36"/>
+        </w:rPr>
+        <w:fldChar w:fldCharType="separate"/>
+      </w:r>
+      <w:hyperlink w:anchor="_Toc163378200" w:history="1">
+        <w:r>
+          <w:rPr>
+            <w:rStyle w:val="Hipervnculo"/>
+            <w:rFonts w:ascii="Arial" w:hAnsi="Arial" w:cs="Arial"/>
+            <w:noProof/>
+            <w:lang w:bidi="hi-IN"/>
+          </w:rPr>
+          <w:t>Proyecto: Portal web para la visibilidad en Internet de Producciones Muhia (Portal MUHIA)</w:t>
+        </w:r>
+        <w:r>
+          <w:rPr>
+            <w:noProof/>
+            <w:webHidden/>
+          </w:rPr>
+          <w:tab/>
+        </w:r>
+        <w:r>
+          <w:rPr>
+            <w:noProof/>
+            <w:webHidden/>
+          </w:rPr>
+          <w:fldChar w:fldCharType="begin"/>
+        </w:r>
+        <w:r>
+          <w:rPr>
+            <w:noProof/>
+            <w:webHidden/>
+          </w:rPr>
+          <w:instrText xml:space="preserve"> PAGEREF _Toc163378200 \h </w:instrText>
+        </w:r>
+        <w:r>
+          <w:rPr>
+            <w:noProof/>
+            <w:webHidden/>
+          </w:rPr>
+        </w:r>
+        <w:r>
+          <w:rPr>
+            <w:noProof/>
+            <w:webHidden/>
+          </w:rPr>
+          <w:fldChar w:fldCharType="separate"/>
+        </w:r>
+        <w:r>
+          <w:rPr>
+            <w:noProof/>
+            <w:webHidden/>
+          </w:rPr>
+          <w:t>1</w:t>
+        </w:r>
+        <w:r>
+          <w:rPr>
+            <w:noProof/>
+            <w:webHidden/>
+          </w:rPr>
+          <w:fldChar w:fldCharType="end"/>
+        </w:r>
+      </w:hyperlink>
+    </w:p>
+    <w:p>
+      <w:pPr>
+        <w:pStyle w:val="TDC2"/>
+        <w:tabs>
+          <w:tab w:val="right" w:leader="dot" w:pos="9062"/>
+        </w:tabs>
+        <w:rPr>
+          <w:rFonts w:cstheme="minorBidi"/>
+          <w:noProof/>
+        </w:rPr>
+      </w:pPr>
+      <w:hyperlink w:anchor="_Toc163378201" w:history="1">
+        <w:r>
+          <w:rPr>
+            <w:rStyle w:val="Hipervnculo"/>
+            <w:rFonts w:ascii="Arial" w:hAnsi="Arial" w:cs="Arial"/>
+            <w:noProof/>
+            <w:lang w:bidi="hi-IN"/>
+          </w:rPr>
+          <w:t>Descripción del cliente del proyecto</w:t>
+        </w:r>
+        <w:r>
+          <w:rPr>
+            <w:noProof/>
+            <w:webHidden/>
+          </w:rPr>
+          <w:tab/>
+        </w:r>
+        <w:r>
+          <w:rPr>
+            <w:noProof/>
+            <w:webHidden/>
+          </w:rPr>
+          <w:fldChar w:fldCharType="begin"/>
+        </w:r>
+        <w:r>
+          <w:rPr>
+            <w:noProof/>
+            <w:webHidden/>
+          </w:rPr>
+          <w:instrText xml:space="preserve"> PAGEREF _Toc163378201 \h </w:instrText>
+        </w:r>
+        <w:r>
+          <w:rPr>
+            <w:noProof/>
+            <w:webHidden/>
+          </w:rPr>
+        </w:r>
+        <w:r>
+          <w:rPr>
+            <w:noProof/>
+            <w:webHidden/>
+          </w:rPr>
+          <w:fldChar w:fldCharType="separate"/>
+        </w:r>
+        <w:r>
+          <w:rPr>
+            <w:noProof/>
+            <w:webHidden/>
+          </w:rPr>
+          <w:t>2</w:t>
+        </w:r>
+        <w:r>
+          <w:rPr>
+            <w:noProof/>
+            <w:webHidden/>
+          </w:rPr>
+          <w:fldChar w:fldCharType="end"/>
+        </w:r>
+      </w:hyperlink>
+    </w:p>
+    <w:p>
+      <w:pPr>
+        <w:pStyle w:val="TDC3"/>
+        <w:tabs>
+          <w:tab w:val="right" w:leader="dot" w:pos="9062"/>
+        </w:tabs>
+        <w:rPr>
+          <w:rFonts w:cstheme="minorBidi"/>
+          <w:noProof/>
+        </w:rPr>
+      </w:pPr>
+      <w:hyperlink w:anchor="_Toc163378202" w:history="1">
+        <w:r>
+          <w:rPr>
+            <w:rStyle w:val="Hipervnculo"/>
+            <w:rFonts w:ascii="Arial" w:hAnsi="Arial" w:cs="Arial"/>
+            <w:noProof/>
+            <w:lang w:bidi="hi-IN"/>
+          </w:rPr>
+          <w:t>Noticias/Informaciones de interés</w:t>
+        </w:r>
+        <w:r>
+          <w:rPr>
+            <w:noProof/>
+            <w:webHidden/>
+          </w:rPr>
+          <w:tab/>
+        </w:r>
+        <w:r>
+          <w:rPr>
+            <w:noProof/>
+            <w:webHidden/>
+          </w:rPr>
+          <w:fldChar w:fldCharType="begin"/>
+        </w:r>
+        <w:r>
+          <w:rPr>
+            <w:noProof/>
+            <w:webHidden/>
+          </w:rPr>
+          <w:instrText xml:space="preserve"> PAGEREF _Toc163378202 \h </w:instrText>
+        </w:r>
+        <w:r>
+          <w:rPr>
+            <w:noProof/>
+            <w:webHidden/>
+          </w:rPr>
+        </w:r>
+        <w:r>
+          <w:rPr>
+            <w:noProof/>
+            <w:webHidden/>
+          </w:rPr>
+          <w:fldChar w:fldCharType="separate"/>
+        </w:r>
+        <w:r>
+          <w:rPr>
+            <w:noProof/>
+            <w:webHidden/>
+          </w:rPr>
+          <w:t>2</w:t>
+        </w:r>
+        <w:r>
+          <w:rPr>
+            <w:noProof/>
+            <w:webHidden/>
+          </w:rPr>
+          <w:fldChar w:fldCharType="end"/>
+        </w:r>
+      </w:hyperlink>
+    </w:p>
+    <w:p>
+      <w:pPr>
+        <w:pStyle w:val="TDC3"/>
+        <w:tabs>
+          <w:tab w:val="right" w:leader="dot" w:pos="9062"/>
+        </w:tabs>
+        <w:rPr>
+          <w:rFonts w:cstheme="minorBidi"/>
+          <w:noProof/>
+        </w:rPr>
+      </w:pPr>
+      <w:hyperlink w:anchor="_Toc163378203" w:history="1">
+        <w:r>
+          <w:rPr>
+            <w:rStyle w:val="Hipervnculo"/>
+            <w:rFonts w:ascii="Arial" w:hAnsi="Arial" w:cs="Arial"/>
+            <w:noProof/>
+            <w:lang w:bidi="hi-IN"/>
+          </w:rPr>
+          <w:t>Productos:</w:t>
+        </w:r>
+        <w:r>
+          <w:rPr>
+            <w:noProof/>
+            <w:webHidden/>
+          </w:rPr>
+          <w:tab/>
+        </w:r>
+        <w:r>
+          <w:rPr>
+            <w:noProof/>
+            <w:webHidden/>
+          </w:rPr>
+          <w:fldChar w:fldCharType="begin"/>
+        </w:r>
+        <w:r>
+          <w:rPr>
+            <w:noProof/>
+            <w:webHidden/>
+          </w:rPr>
+          <w:instrText xml:space="preserve"> PAGEREF _Toc163378203 \h </w:instrText>
+        </w:r>
+        <w:r>
+          <w:rPr>
+            <w:noProof/>
+            <w:webHidden/>
+          </w:rPr>
+        </w:r>
+        <w:r>
+          <w:rPr>
+            <w:noProof/>
+            <w:webHidden/>
+          </w:rPr>
+          <w:fldChar w:fldCharType="separate"/>
+        </w:r>
+        <w:r>
+          <w:rPr>
+            <w:noProof/>
+            <w:webHidden/>
+          </w:rPr>
+          <w:t>2</w:t>
+        </w:r>
+        <w:r>
+          <w:rPr>
+            <w:noProof/>
+            <w:webHidden/>
+          </w:rPr>
+          <w:fldChar w:fldCharType="end"/>
+        </w:r>
+      </w:hyperlink>
+    </w:p>
+    <w:p>
+      <w:pPr>
+        <w:pStyle w:val="TDC3"/>
+        <w:tabs>
+          <w:tab w:val="right" w:leader="dot" w:pos="9062"/>
+        </w:tabs>
+        <w:rPr>
+          <w:rFonts w:cstheme="minorBidi"/>
+          <w:noProof/>
+        </w:rPr>
+      </w:pPr>
+      <w:hyperlink w:anchor="_Toc163378204" w:history="1">
+        <w:r>
+          <w:rPr>
+            <w:rStyle w:val="Hipervnculo"/>
+            <w:rFonts w:ascii="Arial" w:hAnsi="Arial" w:cs="Arial"/>
+            <w:noProof/>
+            <w:lang w:bidi="hi-IN"/>
+          </w:rPr>
+          <w:t>Preguntas frecuentes/Manual</w:t>
+        </w:r>
+        <w:r>
+          <w:rPr>
+            <w:noProof/>
+            <w:webHidden/>
+          </w:rPr>
+          <w:tab/>
+        </w:r>
+        <w:r>
+          <w:rPr>
+            <w:noProof/>
+            <w:webHidden/>
+          </w:rPr>
+          <w:fldChar w:fldCharType="begin"/>
+        </w:r>
+        <w:r>
+          <w:rPr>
+            <w:noProof/>
+            <w:webHidden/>
+          </w:rPr>
+          <w:instrText xml:space="preserve"> PAGEREF _Toc163378204 \h </w:instrText>
+        </w:r>
+        <w:r>
+          <w:rPr>
+            <w:noProof/>
+            <w:webHidden/>
+          </w:rPr>
+        </w:r>
+        <w:r>
+          <w:rPr>
+            <w:noProof/>
+            <w:webHidden/>
+          </w:rPr>
+          <w:fldChar w:fldCharType="separate"/>
+        </w:r>
+        <w:r>
+          <w:rPr>
+            <w:noProof/>
+            <w:webHidden/>
+          </w:rPr>
+          <w:t>2</w:t>
+        </w:r>
+        <w:r>
+          <w:rPr>
+            <w:noProof/>
+            <w:webHidden/>
+          </w:rPr>
+          <w:fldChar w:fldCharType="end"/>
+        </w:r>
+      </w:hyperlink>
+    </w:p>
+    <w:p>
+      <w:pPr>
+        <w:pStyle w:val="TDC2"/>
+        <w:tabs>
+          <w:tab w:val="right" w:leader="dot" w:pos="9062"/>
+        </w:tabs>
+        <w:rPr>
+          <w:rFonts w:cstheme="minorBidi"/>
+          <w:noProof/>
+        </w:rPr>
+      </w:pPr>
+      <w:hyperlink w:anchor="_Toc163378205" w:history="1">
+        <w:r>
+          <w:rPr>
+            <w:rStyle w:val="Hipervnculo"/>
+            <w:rFonts w:ascii="Arial" w:hAnsi="Arial" w:cs="Arial"/>
+            <w:noProof/>
+            <w:lang w:bidi="hi-IN"/>
+          </w:rPr>
+          <w:t>Definición de hecho</w:t>
+        </w:r>
+        <w:r>
+          <w:rPr>
+            <w:noProof/>
+            <w:webHidden/>
+          </w:rPr>
+          <w:tab/>
+        </w:r>
+        <w:r>
+          <w:rPr>
+            <w:noProof/>
+            <w:webHidden/>
+          </w:rPr>
+          <w:fldChar w:fldCharType="begin"/>
+        </w:r>
+        <w:r>
+          <w:rPr>
+            <w:noProof/>
+            <w:webHidden/>
+          </w:rPr>
+          <w:instrText xml:space="preserve"> PAGEREF _Toc163378205 \h </w:instrText>
+        </w:r>
+        <w:r>
+          <w:rPr>
+            <w:noProof/>
+            <w:webHidden/>
+          </w:rPr>
+        </w:r>
+        <w:r>
+          <w:rPr>
+            <w:noProof/>
+            <w:webHidden/>
+          </w:rPr>
+          <w:fldChar w:fldCharType="separate"/>
+        </w:r>
+        <w:r>
+          <w:rPr>
+            <w:noProof/>
+            <w:webHidden/>
+          </w:rPr>
+          <w:t>3</w:t>
+        </w:r>
+        <w:r>
+          <w:rPr>
+            <w:noProof/>
+            <w:webHidden/>
+          </w:rPr>
+          <w:fldChar w:fldCharType="end"/>
+        </w:r>
+      </w:hyperlink>
+    </w:p>
+    <w:p>
+      <w:pPr>
+        <w:pStyle w:val="TDC2"/>
+        <w:tabs>
+          <w:tab w:val="right" w:leader="dot" w:pos="9062"/>
+        </w:tabs>
+        <w:rPr>
+          <w:rStyle w:val="Hipervnculo"/>
+          <w:noProof/>
+        </w:rPr>
+      </w:pPr>
+      <w:hyperlink w:anchor="_Toc163378206" w:history="1">
+        <w:r>
+          <w:rPr>
+            <w:rStyle w:val="Hipervnculo"/>
+            <w:rFonts w:ascii="Arial" w:hAnsi="Arial" w:cs="Arial"/>
+            <w:noProof/>
+            <w:lang w:bidi="hi-IN"/>
+          </w:rPr>
+          <w:t>Descripción de necesidades y características deseadas:</w:t>
+        </w:r>
+        <w:r>
+          <w:rPr>
+            <w:noProof/>
+            <w:webHidden/>
+          </w:rPr>
+          <w:tab/>
+        </w:r>
+        <w:r>
+          <w:rPr>
+            <w:noProof/>
+            <w:webHidden/>
+          </w:rPr>
+          <w:fldChar w:fldCharType="begin"/>
+        </w:r>
+        <w:r>
+          <w:rPr>
+            <w:noProof/>
+            <w:webHidden/>
+          </w:rPr>
+          <w:instrText xml:space="preserve"> PAGEREF _Toc163378206 \h </w:instrText>
+        </w:r>
+        <w:r>
+          <w:rPr>
+            <w:noProof/>
+            <w:webHidden/>
+          </w:rPr>
+        </w:r>
+        <w:r>
+          <w:rPr>
+            <w:noProof/>
+            <w:webHidden/>
+          </w:rPr>
+          <w:fldChar w:fldCharType="separate"/>
+        </w:r>
+        <w:r>
+          <w:rPr>
+            <w:noProof/>
+            <w:webHidden/>
+          </w:rPr>
+          <w:t>3</w:t>
+        </w:r>
+        <w:r>
+          <w:rPr>
+            <w:noProof/>
+            <w:webHidden/>
+          </w:rPr>
+          <w:fldChar w:fldCharType="end"/>
+        </w:r>
+      </w:hyperlink>
     </w:p>
     <w:p>
       <w:pPr>
         <w:pStyle w:val="Ttulo2"/>
-        <w:spacing w:before="120" w:after="120"/>
-        <w:jc w:val="both"/>
-        <w:rPr>
-          <w:sz w:val="32"/>
-          <w:szCs w:val="24"/>
-          <w:lang w:val="es-419"/>
-        </w:rPr>
-      </w:pPr>
-      <w:r>
-        <w:rPr>
-          <w:sz w:val="32"/>
-          <w:szCs w:val="24"/>
+        <w:rPr>
+          <w:rFonts w:ascii="Arial" w:hAnsi="Arial" w:cs="Arial"/>
+          <w:color w:val="auto"/>
+          <w:sz w:val="36"/>
+          <w:szCs w:val="36"/>
+          <w:lang w:val="es-419"/>
+        </w:rPr>
+      </w:pPr>
+      <w:r>
+        <w:rPr>
+          <w:rFonts w:ascii="Arial" w:hAnsi="Arial" w:cs="Arial"/>
+          <w:color w:val="auto"/>
+          <w:sz w:val="36"/>
+          <w:szCs w:val="36"/>
+          <w:lang w:val="es-419"/>
+        </w:rPr>
+        <w:fldChar w:fldCharType="end"/>
+      </w:r>
+      <w:bookmarkStart w:id="2" w:name="_Toc163378201"/>
+    </w:p>
+    <w:p>
+      <w:pPr>
+        <w:rPr>
+          <w:rFonts w:ascii="Arial" w:hAnsi="Arial" w:cs="Arial"/>
+          <w:b/>
+          <w:sz w:val="36"/>
+          <w:szCs w:val="36"/>
+          <w:lang w:val="es-419"/>
+        </w:rPr>
+      </w:pPr>
+      <w:r>
+        <w:rPr>
+          <w:rFonts w:ascii="Arial" w:hAnsi="Arial" w:cs="Arial"/>
+          <w:sz w:val="36"/>
+          <w:szCs w:val="36"/>
+          <w:lang w:val="es-419"/>
+        </w:rPr>
+        <w:br w:type="page"/>
+      </w:r>
+    </w:p>
+    <w:p>
+      <w:pPr>
+        <w:pStyle w:val="Ttulo2"/>
+        <w:rPr>
+          <w:rFonts w:ascii="Arial" w:hAnsi="Arial" w:cs="Arial"/>
+          <w:color w:val="auto"/>
+          <w:sz w:val="36"/>
+          <w:szCs w:val="36"/>
+          <w:lang w:val="es-419"/>
+        </w:rPr>
+      </w:pPr>
+      <w:r>
+        <w:rPr>
+          <w:rFonts w:ascii="Arial" w:hAnsi="Arial" w:cs="Arial"/>
+          <w:color w:val="auto"/>
+          <w:sz w:val="36"/>
+          <w:szCs w:val="36"/>
+          <w:lang w:val="es-419"/>
+        </w:rPr>
+        <w:lastRenderedPageBreak/>
+        <w:t>Descripción del cliente del proyecto</w:t>
+      </w:r>
+      <w:bookmarkEnd w:id="2"/>
+    </w:p>
+    <w:p>
+      <w:pPr>
+        <w:pStyle w:val="Ttulo3"/>
+        <w:rPr>
+          <w:rFonts w:ascii="Arial" w:hAnsi="Arial" w:cs="Arial"/>
+          <w:color w:val="auto"/>
+          <w:sz w:val="28"/>
+          <w:szCs w:val="28"/>
+          <w:lang w:val="es-419"/>
+        </w:rPr>
+      </w:pPr>
+      <w:bookmarkStart w:id="3" w:name="_Toc163378202"/>
+      <w:bookmarkEnd w:id="0"/>
+      <w:r>
+        <w:rPr>
+          <w:rFonts w:ascii="Arial" w:hAnsi="Arial" w:cs="Arial"/>
+          <w:color w:val="auto"/>
+          <w:sz w:val="28"/>
+          <w:szCs w:val="28"/>
           <w:lang w:val="es-419"/>
         </w:rPr>
         <w:t>Noticias/Informaciones de interés</w:t>
       </w:r>
+      <w:bookmarkEnd w:id="3"/>
     </w:p>
     <w:p>
       <w:pPr>
@@ -79,20 +695,85 @@
         <w:contextualSpacing/>
         <w:jc w:val="both"/>
         <w:rPr>
-          <w:lang w:val="es-419"/>
-        </w:rPr>
-      </w:pPr>
-      <w:r>
-        <w:rPr>
+          <w:rFonts w:ascii="Arial" w:hAnsi="Arial" w:cs="Arial"/>
+          <w:lang w:val="es-419"/>
+        </w:rPr>
+      </w:pPr>
+      <w:r>
+        <w:rPr>
+          <w:rFonts w:ascii="Arial" w:hAnsi="Arial" w:cs="Arial"/>
           <w:lang w:val="es-419"/>
         </w:rPr>
         <w:t xml:space="preserve">Quienes Somos: </w:t>
       </w:r>
-      <w:r>
-        <w:rPr>
-          <w:lang w:val="es-419"/>
-        </w:rPr>
-        <w:t>…</w:t>
+    </w:p>
+    <w:p>
+      <w:pPr>
+        <w:pStyle w:val="Standard"/>
+        <w:numPr>
+          <w:ilvl w:val="1"/>
+          <w:numId w:val="2"/>
+        </w:numPr>
+        <w:spacing w:after="0"/>
+        <w:contextualSpacing/>
+        <w:jc w:val="both"/>
+        <w:rPr>
+          <w:rFonts w:ascii="Arial" w:hAnsi="Arial" w:cs="Arial"/>
+          <w:lang w:val="es-419"/>
+        </w:rPr>
+      </w:pPr>
+      <w:r>
+        <w:rPr>
+          <w:rFonts w:ascii="Arial" w:hAnsi="Arial" w:cs="Arial"/>
+          <w:lang w:val="es-419"/>
+        </w:rPr>
+        <w:t>Promoción.</w:t>
+      </w:r>
+    </w:p>
+    <w:p>
+      <w:pPr>
+        <w:pStyle w:val="Standard"/>
+        <w:numPr>
+          <w:ilvl w:val="1"/>
+          <w:numId w:val="2"/>
+        </w:numPr>
+        <w:spacing w:after="0"/>
+        <w:contextualSpacing/>
+        <w:jc w:val="both"/>
+        <w:rPr>
+          <w:rFonts w:ascii="Arial" w:hAnsi="Arial" w:cs="Arial"/>
+          <w:lang w:val="es-419"/>
+        </w:rPr>
+      </w:pPr>
+      <w:r>
+        <w:rPr>
+          <w:rFonts w:ascii="Arial" w:hAnsi="Arial" w:cs="Arial"/>
+          <w:lang w:val="es-419"/>
+        </w:rPr>
+        <w:t>Historia.</w:t>
+      </w:r>
+    </w:p>
+    <w:p>
+      <w:pPr>
+        <w:pStyle w:val="Standard"/>
+        <w:numPr>
+          <w:ilvl w:val="1"/>
+          <w:numId w:val="2"/>
+        </w:numPr>
+        <w:spacing w:after="0"/>
+        <w:contextualSpacing/>
+        <w:jc w:val="both"/>
+        <w:rPr>
+          <w:rFonts w:ascii="Arial" w:hAnsi="Arial" w:cs="Arial"/>
+          <w:lang w:val="es-419"/>
+        </w:rPr>
+      </w:pPr>
+      <w:r>
+        <w:rPr>
+          <w:rFonts w:ascii="Arial" w:hAnsi="Arial" w:cs="Arial"/>
+          <w:lang w:val="es-419"/>
+        </w:rPr>
+        <w:t>Estructura y equipo.</w:t>
       </w:r>
     </w:p>
     <w:p>
@@ -107,124 +788,119 @@
         <w:contextualSpacing/>
         <w:jc w:val="both"/>
         <w:rPr>
-          <w:lang w:val="es-419"/>
-        </w:rPr>
-      </w:pPr>
-      <w:r>
-        <w:rPr>
-          <w:lang w:val="es-419"/>
-        </w:rPr>
-        <w:t>Noticias de interés: solo 2.</w:t>
-      </w:r>
-    </w:p>
-    <w:p>
-      <w:pPr>
-        <w:pStyle w:val="Ttulo2"/>
-        <w:spacing w:before="120" w:after="120"/>
-        <w:jc w:val="both"/>
-        <w:rPr>
-          <w:sz w:val="32"/>
-          <w:szCs w:val="24"/>
-          <w:lang w:val="es-419"/>
-        </w:rPr>
-      </w:pPr>
-      <w:r>
-        <w:rPr>
-          <w:sz w:val="32"/>
-          <w:szCs w:val="24"/>
-          <w:lang w:val="es-419"/>
-        </w:rPr>
-        <w:t xml:space="preserve">Servicios: </w:t>
+          <w:rFonts w:ascii="Arial" w:hAnsi="Arial" w:cs="Arial"/>
+          <w:lang w:val="es-419"/>
+        </w:rPr>
+      </w:pPr>
+      <w:r>
+        <w:rPr>
+          <w:rFonts w:ascii="Arial" w:hAnsi="Arial" w:cs="Arial"/>
+          <w:lang w:val="es-419"/>
+        </w:rPr>
+        <w:t>Noticias de interés:</w:t>
       </w:r>
     </w:p>
     <w:p>
       <w:pPr>
         <w:pStyle w:val="Standard"/>
         <w:numPr>
-          <w:ilvl w:val="0"/>
+          <w:ilvl w:val="1"/>
           <w:numId w:val="2"/>
         </w:numPr>
         <w:spacing w:after="0"/>
-        <w:ind w:left="714" w:hanging="357"/>
         <w:contextualSpacing/>
         <w:jc w:val="both"/>
         <w:rPr>
-          <w:lang w:val="es-419"/>
-        </w:rPr>
-      </w:pPr>
-      <w:r>
-        <w:rPr>
-          <w:lang w:val="es-419"/>
-        </w:rPr>
-        <w:t xml:space="preserve">Ventas de productos </w:t>
-      </w:r>
-      <w:r>
-        <w:rPr>
-          <w:lang w:val="es-419"/>
-        </w:rPr>
-        <w:t>y materias primas</w:t>
-      </w:r>
-      <w:r>
-        <w:rPr>
-          <w:lang w:val="es-419"/>
-        </w:rPr>
-        <w:t>.</w:t>
+          <w:rFonts w:ascii="Arial" w:hAnsi="Arial" w:cs="Arial"/>
+          <w:lang w:val="es-419"/>
+        </w:rPr>
+      </w:pPr>
+      <w:r>
+        <w:rPr>
+          <w:rFonts w:ascii="Arial" w:hAnsi="Arial" w:cs="Arial"/>
+          <w:lang w:val="es-419"/>
+        </w:rPr>
+        <w:t>Novedades.</w:t>
       </w:r>
     </w:p>
     <w:p>
       <w:pPr>
         <w:pStyle w:val="Standard"/>
         <w:numPr>
-          <w:ilvl w:val="0"/>
+          <w:ilvl w:val="1"/>
           <w:numId w:val="2"/>
         </w:numPr>
         <w:spacing w:after="0"/>
-        <w:ind w:left="714" w:hanging="357"/>
         <w:contextualSpacing/>
         <w:jc w:val="both"/>
         <w:rPr>
-          <w:lang w:val="es-419"/>
-        </w:rPr>
-      </w:pPr>
-      <w:r>
-        <w:rPr>
-          <w:lang w:val="es-419"/>
-        </w:rPr>
-        <w:t>Asesoría especializada</w:t>
-      </w:r>
-      <w:r>
-        <w:rPr>
-          <w:lang w:val="es-419"/>
-        </w:rPr>
-        <w:t>.</w:t>
-      </w:r>
-    </w:p>
-    <w:p>
-      <w:pPr>
-        <w:pStyle w:val="Ttulo2"/>
-        <w:spacing w:before="120" w:after="120"/>
+          <w:rFonts w:ascii="Arial" w:hAnsi="Arial" w:cs="Arial"/>
+          <w:lang w:val="es-419"/>
+        </w:rPr>
+      </w:pPr>
+      <w:r>
+        <w:rPr>
+          <w:rFonts w:ascii="Arial" w:hAnsi="Arial" w:cs="Arial"/>
+          <w:lang w:val="es-419"/>
+        </w:rPr>
+        <w:t>Curiosidades.</w:t>
+      </w:r>
+    </w:p>
+    <w:p>
+      <w:pPr>
+        <w:pStyle w:val="Standard"/>
+        <w:numPr>
+          <w:ilvl w:val="1"/>
+          <w:numId w:val="2"/>
+        </w:numPr>
+        <w:spacing w:after="0"/>
+        <w:contextualSpacing/>
         <w:jc w:val="both"/>
         <w:rPr>
-          <w:sz w:val="32"/>
-          <w:szCs w:val="24"/>
-          <w:lang w:val="es-419"/>
-        </w:rPr>
-      </w:pPr>
-      <w:r>
-        <w:rPr>
-          <w:sz w:val="32"/>
-          <w:szCs w:val="24"/>
-          <w:lang w:val="es-419"/>
-        </w:rPr>
-        <w:t>Productos</w:t>
-      </w:r>
-      <w:r>
-        <w:rPr>
-          <w:sz w:val="32"/>
-          <w:szCs w:val="24"/>
-          <w:lang w:val="es-419"/>
-        </w:rPr>
-        <w:t xml:space="preserve">: </w:t>
+          <w:rFonts w:ascii="Arial" w:hAnsi="Arial" w:cs="Arial"/>
+          <w:lang w:val="es-419"/>
+        </w:rPr>
+      </w:pPr>
+      <w:r>
+        <w:rPr>
+          <w:rFonts w:ascii="Arial" w:hAnsi="Arial" w:cs="Arial"/>
+          <w:lang w:val="es-419"/>
+        </w:rPr>
+        <w:t>Eventos (Calendario)</w:t>
+      </w:r>
+    </w:p>
+    <w:p>
+      <w:pPr>
+        <w:pStyle w:val="Ttulo3"/>
+        <w:rPr>
+          <w:rFonts w:ascii="Arial" w:hAnsi="Arial" w:cs="Arial"/>
+          <w:color w:val="auto"/>
+          <w:sz w:val="28"/>
+          <w:szCs w:val="28"/>
+          <w:lang w:val="es-419"/>
+        </w:rPr>
+      </w:pPr>
+      <w:bookmarkStart w:id="4" w:name="_Toc163378203"/>
+      <w:r>
+        <w:rPr>
+          <w:rFonts w:ascii="Arial" w:hAnsi="Arial" w:cs="Arial"/>
+          <w:color w:val="auto"/>
+          <w:sz w:val="28"/>
+          <w:szCs w:val="28"/>
+          <w:lang w:val="es-419"/>
+        </w:rPr>
+        <w:t>Productos:</w:t>
+      </w:r>
+      <w:bookmarkEnd w:id="4"/>
+      <w:r>
+        <w:rPr>
+          <w:rFonts w:ascii="Arial" w:hAnsi="Arial" w:cs="Arial"/>
+          <w:color w:val="auto"/>
+          <w:sz w:val="28"/>
+          <w:szCs w:val="28"/>
+          <w:lang w:val="es-419"/>
+        </w:rPr>
+        <w:t xml:space="preserve"> </w:t>
       </w:r>
     </w:p>
     <w:p>
@@ -237,11 +913,13 @@
         <w:spacing w:after="0"/>
         <w:jc w:val="both"/>
         <w:rPr>
-          <w:lang w:val="es-419"/>
-        </w:rPr>
-      </w:pPr>
-      <w:r>
-        <w:rPr>
+          <w:rFonts w:ascii="Arial" w:hAnsi="Arial" w:cs="Arial"/>
+          <w:lang w:val="es-419"/>
+        </w:rPr>
+      </w:pPr>
+      <w:r>
+        <w:rPr>
+          <w:rFonts w:ascii="Arial" w:hAnsi="Arial" w:cs="Arial"/>
           <w:b/>
           <w:bCs/>
           <w:sz w:val="24"/>
@@ -252,6 +930,7 @@
       </w:r>
       <w:r>
         <w:rPr>
+          <w:rFonts w:ascii="Arial" w:hAnsi="Arial" w:cs="Arial"/>
           <w:sz w:val="24"/>
           <w:szCs w:val="22"/>
           <w:lang w:val="es-419"/>
@@ -269,10 +948,11 @@
         <w:spacing w:after="0" w:line="240" w:lineRule="auto"/>
         <w:jc w:val="both"/>
         <w:rPr>
+          <w:rFonts w:ascii="Arial" w:hAnsi="Arial" w:cs="Arial"/>
           <w:lang w:val="es-419"/>
         </w:rPr>
         <w:sectPr>
-          <w:headerReference w:type="default" r:id="rId7"/>
+          <w:headerReference w:type="default" r:id="rId8"/>
           <w:pgSz w:w="11906" w:h="16838"/>
           <w:pgMar w:top="1417" w:right="1417" w:bottom="1417" w:left="1417" w:header="720" w:footer="720" w:gutter="0"/>
           <w:cols w:space="720"/>
@@ -289,11 +969,13 @@
         <w:spacing w:after="0" w:line="240" w:lineRule="auto"/>
         <w:jc w:val="both"/>
         <w:rPr>
-          <w:lang w:val="es-419"/>
-        </w:rPr>
-      </w:pPr>
-      <w:r>
-        <w:rPr>
+          <w:rFonts w:ascii="Arial" w:hAnsi="Arial" w:cs="Arial"/>
+          <w:lang w:val="es-419"/>
+        </w:rPr>
+      </w:pPr>
+      <w:r>
+        <w:rPr>
+          <w:rFonts w:ascii="Arial" w:hAnsi="Arial" w:cs="Arial"/>
           <w:lang w:val="es-419"/>
         </w:rPr>
         <w:t>Tensoactivos.</w:t>
@@ -309,11 +991,13 @@
         <w:spacing w:after="0" w:line="240" w:lineRule="auto"/>
         <w:jc w:val="both"/>
         <w:rPr>
-          <w:lang w:val="es-419"/>
-        </w:rPr>
-      </w:pPr>
-      <w:r>
-        <w:rPr>
+          <w:rFonts w:ascii="Arial" w:hAnsi="Arial" w:cs="Arial"/>
+          <w:lang w:val="es-419"/>
+        </w:rPr>
+      </w:pPr>
+      <w:r>
+        <w:rPr>
+          <w:rFonts w:ascii="Arial" w:hAnsi="Arial" w:cs="Arial"/>
           <w:lang w:val="es-419"/>
         </w:rPr>
         <w:t>Preservantes.</w:t>
@@ -329,11 +1013,13 @@
         <w:spacing w:after="0" w:line="240" w:lineRule="auto"/>
         <w:jc w:val="both"/>
         <w:rPr>
-          <w:lang w:val="es-419"/>
-        </w:rPr>
-      </w:pPr>
-      <w:r>
-        <w:rPr>
+          <w:rFonts w:ascii="Arial" w:hAnsi="Arial" w:cs="Arial"/>
+          <w:lang w:val="es-419"/>
+        </w:rPr>
+      </w:pPr>
+      <w:r>
+        <w:rPr>
+          <w:rFonts w:ascii="Arial" w:hAnsi="Arial" w:cs="Arial"/>
           <w:lang w:val="es-419"/>
         </w:rPr>
         <w:t>Fragancias.</w:t>
@@ -349,11 +1035,13 @@
         <w:spacing w:after="0" w:line="240" w:lineRule="auto"/>
         <w:jc w:val="both"/>
         <w:rPr>
-          <w:lang w:val="es-419"/>
-        </w:rPr>
-      </w:pPr>
-      <w:r>
-        <w:rPr>
+          <w:rFonts w:ascii="Arial" w:hAnsi="Arial" w:cs="Arial"/>
+          <w:lang w:val="es-419"/>
+        </w:rPr>
+      </w:pPr>
+      <w:r>
+        <w:rPr>
+          <w:rFonts w:ascii="Arial" w:hAnsi="Arial" w:cs="Arial"/>
           <w:lang w:val="es-419"/>
         </w:rPr>
         <w:t>Espesantes y gelificantes.</w:t>
@@ -369,11 +1057,13 @@
         <w:spacing w:after="0" w:line="240" w:lineRule="auto"/>
         <w:jc w:val="both"/>
         <w:rPr>
-          <w:lang w:val="es-419"/>
-        </w:rPr>
-      </w:pPr>
-      <w:r>
-        <w:rPr>
+          <w:rFonts w:ascii="Arial" w:hAnsi="Arial" w:cs="Arial"/>
+          <w:lang w:val="es-419"/>
+        </w:rPr>
+      </w:pPr>
+      <w:r>
+        <w:rPr>
+          <w:rFonts w:ascii="Arial" w:hAnsi="Arial" w:cs="Arial"/>
           <w:lang w:val="es-419"/>
         </w:rPr>
         <w:t>Humectantes y nutrientes.</w:t>
@@ -389,11 +1079,13 @@
         <w:spacing w:after="0" w:line="240" w:lineRule="auto"/>
         <w:jc w:val="both"/>
         <w:rPr>
-          <w:lang w:val="es-419"/>
-        </w:rPr>
-      </w:pPr>
-      <w:r>
-        <w:rPr>
+          <w:rFonts w:ascii="Arial" w:hAnsi="Arial" w:cs="Arial"/>
+          <w:lang w:val="es-419"/>
+        </w:rPr>
+      </w:pPr>
+      <w:r>
+        <w:rPr>
+          <w:rFonts w:ascii="Arial" w:hAnsi="Arial" w:cs="Arial"/>
           <w:lang w:val="es-419"/>
         </w:rPr>
         <w:t>Colorantes.</w:t>
@@ -409,11 +1101,13 @@
         <w:spacing w:after="0" w:line="240" w:lineRule="auto"/>
         <w:jc w:val="both"/>
         <w:rPr>
-          <w:lang w:val="es-419"/>
-        </w:rPr>
-      </w:pPr>
-      <w:r>
-        <w:rPr>
+          <w:rFonts w:ascii="Arial" w:hAnsi="Arial" w:cs="Arial"/>
+          <w:lang w:val="es-419"/>
+        </w:rPr>
+      </w:pPr>
+      <w:r>
+        <w:rPr>
+          <w:rFonts w:ascii="Arial" w:hAnsi="Arial" w:cs="Arial"/>
           <w:lang w:val="es-419"/>
         </w:rPr>
         <w:t>Bases.</w:t>
@@ -429,6 +1123,7 @@
         <w:spacing w:after="0" w:line="240" w:lineRule="auto"/>
         <w:jc w:val="both"/>
         <w:rPr>
+          <w:rFonts w:ascii="Arial" w:hAnsi="Arial" w:cs="Arial"/>
           <w:lang w:val="es-419"/>
         </w:rPr>
         <w:sectPr>
@@ -440,6 +1135,7 @@
       </w:pPr>
       <w:r>
         <w:rPr>
+          <w:rFonts w:ascii="Arial" w:hAnsi="Arial" w:cs="Arial"/>
           <w:lang w:val="es-419"/>
         </w:rPr>
         <w:t>Otros.</w:t>
@@ -455,6 +1151,7 @@
         <w:spacing w:before="240" w:after="0"/>
         <w:jc w:val="both"/>
         <w:rPr>
+          <w:rFonts w:ascii="Arial" w:hAnsi="Arial" w:cs="Arial"/>
           <w:b/>
           <w:bCs/>
           <w:sz w:val="24"/>
@@ -464,42 +1161,27 @@
       </w:pPr>
       <w:r>
         <w:rPr>
+          <w:rFonts w:ascii="Arial" w:hAnsi="Arial" w:cs="Arial"/>
           <w:b/>
           <w:bCs/>
           <w:sz w:val="24"/>
           <w:szCs w:val="22"/>
           <w:lang w:val="es-419"/>
         </w:rPr>
-        <w:t>Productos para piscinas:</w:t>
-      </w:r>
-      <w:r>
-        <w:rPr>
-          <w:b/>
-          <w:bCs/>
+        <w:t xml:space="preserve">Productos para piscinas: </w:t>
+      </w:r>
+      <w:r>
+        <w:rPr>
+          <w:rFonts w:ascii="Arial" w:hAnsi="Arial" w:cs="Arial"/>
           <w:sz w:val="24"/>
           <w:szCs w:val="22"/>
           <w:lang w:val="es-419"/>
         </w:rPr>
-        <w:t xml:space="preserve"> </w:t>
-      </w:r>
-      <w:r>
-        <w:rPr>
-          <w:sz w:val="24"/>
-          <w:szCs w:val="22"/>
-          <w:lang w:val="es-419"/>
-        </w:rPr>
-        <w:t xml:space="preserve">productos a </w:t>
-      </w:r>
-      <w:r>
-        <w:rPr>
-          <w:sz w:val="24"/>
-          <w:szCs w:val="22"/>
-          <w:lang w:val="es-419"/>
-        </w:rPr>
-        <w:t>base de cloro para la limpieza y mantenimiento</w:t>
-      </w:r>
-      <w:r>
-        <w:rPr>
+        <w:t>productos a base de cloro para la limpieza y mantenimiento</w:t>
+      </w:r>
+      <w:r>
+        <w:rPr>
+          <w:rFonts w:ascii="Arial" w:hAnsi="Arial" w:cs="Arial"/>
           <w:sz w:val="24"/>
           <w:szCs w:val="22"/>
           <w:lang w:val="es-419"/>
@@ -517,11 +1199,13 @@
         <w:spacing w:before="240" w:after="0"/>
         <w:jc w:val="both"/>
         <w:rPr>
-          <w:lang w:val="es-419"/>
-        </w:rPr>
-      </w:pPr>
-      <w:r>
-        <w:rPr>
+          <w:rFonts w:ascii="Arial" w:hAnsi="Arial" w:cs="Arial"/>
+          <w:lang w:val="es-419"/>
+        </w:rPr>
+      </w:pPr>
+      <w:r>
+        <w:rPr>
+          <w:rFonts w:ascii="Arial" w:hAnsi="Arial" w:cs="Arial"/>
           <w:b/>
           <w:bCs/>
           <w:sz w:val="24"/>
@@ -532,6 +1216,7 @@
       </w:r>
       <w:r>
         <w:rPr>
+          <w:rFonts w:ascii="Arial" w:hAnsi="Arial" w:cs="Arial"/>
           <w:lang w:val="es-419"/>
         </w:rPr>
         <w:t xml:space="preserve">: </w:t>
@@ -547,6 +1232,7 @@
         <w:spacing w:after="0"/>
         <w:jc w:val="both"/>
         <w:rPr>
+          <w:rFonts w:ascii="Arial" w:hAnsi="Arial" w:cs="Arial"/>
           <w:lang w:val="es-419"/>
         </w:rPr>
         <w:sectPr>
@@ -567,17 +1253,20 @@
         <w:spacing w:after="0"/>
         <w:jc w:val="both"/>
         <w:rPr>
-          <w:lang w:val="es-419"/>
-        </w:rPr>
-      </w:pPr>
-      <w:r>
-        <w:rPr>
+          <w:rFonts w:ascii="Arial" w:hAnsi="Arial" w:cs="Arial"/>
+          <w:lang w:val="es-419"/>
+        </w:rPr>
+      </w:pPr>
+      <w:r>
+        <w:rPr>
+          <w:rFonts w:ascii="Arial" w:hAnsi="Arial" w:cs="Arial"/>
           <w:lang w:val="es-419"/>
         </w:rPr>
         <w:t>Detergentes de Fregar</w:t>
       </w:r>
       <w:r>
         <w:rPr>
+          <w:rFonts w:ascii="Arial" w:hAnsi="Arial" w:cs="Arial"/>
           <w:lang w:val="es-419"/>
         </w:rPr>
         <w:t>.</w:t>
@@ -593,17 +1282,20 @@
         <w:spacing w:after="0"/>
         <w:jc w:val="both"/>
         <w:rPr>
-          <w:lang w:val="es-419"/>
-        </w:rPr>
-      </w:pPr>
-      <w:r>
-        <w:rPr>
+          <w:rFonts w:ascii="Arial" w:hAnsi="Arial" w:cs="Arial"/>
+          <w:lang w:val="es-419"/>
+        </w:rPr>
+      </w:pPr>
+      <w:r>
+        <w:rPr>
+          <w:rFonts w:ascii="Arial" w:hAnsi="Arial" w:cs="Arial"/>
           <w:lang w:val="es-419"/>
         </w:rPr>
         <w:t>Detergentes de Lavar</w:t>
       </w:r>
       <w:r>
         <w:rPr>
+          <w:rFonts w:ascii="Arial" w:hAnsi="Arial" w:cs="Arial"/>
           <w:lang w:val="es-419"/>
         </w:rPr>
         <w:t>.</w:t>
@@ -619,11 +1311,13 @@
         <w:spacing w:after="0"/>
         <w:jc w:val="both"/>
         <w:rPr>
-          <w:lang w:val="es-419"/>
-        </w:rPr>
-      </w:pPr>
-      <w:r>
-        <w:rPr>
+          <w:rFonts w:ascii="Arial" w:hAnsi="Arial" w:cs="Arial"/>
+          <w:lang w:val="es-419"/>
+        </w:rPr>
+      </w:pPr>
+      <w:r>
+        <w:rPr>
+          <w:rFonts w:ascii="Arial" w:hAnsi="Arial" w:cs="Arial"/>
           <w:lang w:val="es-419"/>
         </w:rPr>
         <w:t>Detergentes Blanqueadores.</w:t>
@@ -639,20 +1333,16 @@
         <w:spacing w:after="0"/>
         <w:jc w:val="both"/>
         <w:rPr>
-          <w:lang w:val="es-419"/>
-        </w:rPr>
-      </w:pPr>
-      <w:r>
-        <w:rPr>
-          <w:lang w:val="es-419"/>
-        </w:rPr>
-        <w:t>Suavizantes textiles</w:t>
-      </w:r>
-      <w:r>
-        <w:rPr>
-          <w:lang w:val="es-419"/>
-        </w:rPr>
-        <w:t>.</w:t>
+          <w:rFonts w:ascii="Arial" w:hAnsi="Arial" w:cs="Arial"/>
+          <w:lang w:val="es-419"/>
+        </w:rPr>
+      </w:pPr>
+      <w:r>
+        <w:rPr>
+          <w:rFonts w:ascii="Arial" w:hAnsi="Arial" w:cs="Arial"/>
+          <w:lang w:val="es-419"/>
+        </w:rPr>
+        <w:t>Suavizantes textiles.</w:t>
       </w:r>
     </w:p>
     <w:p>
@@ -665,11 +1355,13 @@
         <w:spacing w:after="0"/>
         <w:jc w:val="both"/>
         <w:rPr>
-          <w:lang w:val="es-419"/>
-        </w:rPr>
-      </w:pPr>
-      <w:r>
-        <w:rPr>
+          <w:rFonts w:ascii="Arial" w:hAnsi="Arial" w:cs="Arial"/>
+          <w:lang w:val="es-419"/>
+        </w:rPr>
+      </w:pPr>
+      <w:r>
+        <w:rPr>
+          <w:rFonts w:ascii="Arial" w:hAnsi="Arial" w:cs="Arial"/>
           <w:lang w:val="es-419"/>
         </w:rPr>
         <w:t xml:space="preserve">Detergentes </w:t>
@@ -677,6 +1369,7 @@
       <w:proofErr w:type="spellStart"/>
       <w:r>
         <w:rPr>
+          <w:rFonts w:ascii="Arial" w:hAnsi="Arial" w:cs="Arial"/>
           <w:lang w:val="es-419"/>
         </w:rPr>
         <w:t>Pinaroma</w:t>
@@ -684,6 +1377,7 @@
       <w:proofErr w:type="spellEnd"/>
       <w:r>
         <w:rPr>
+          <w:rFonts w:ascii="Arial" w:hAnsi="Arial" w:cs="Arial"/>
           <w:lang w:val="es-419"/>
         </w:rPr>
         <w:t>.</w:t>
@@ -699,11 +1393,13 @@
         <w:spacing w:after="0"/>
         <w:jc w:val="both"/>
         <w:rPr>
-          <w:lang w:val="es-419"/>
-        </w:rPr>
-      </w:pPr>
-      <w:r>
-        <w:rPr>
+          <w:rFonts w:ascii="Arial" w:hAnsi="Arial" w:cs="Arial"/>
+          <w:lang w:val="es-419"/>
+        </w:rPr>
+      </w:pPr>
+      <w:r>
+        <w:rPr>
+          <w:rFonts w:ascii="Arial" w:hAnsi="Arial" w:cs="Arial"/>
           <w:lang w:val="es-419"/>
         </w:rPr>
         <w:t>Friegasuelos.</w:t>
@@ -719,11 +1415,13 @@
         <w:spacing w:after="0"/>
         <w:jc w:val="both"/>
         <w:rPr>
-          <w:lang w:val="es-419"/>
-        </w:rPr>
-      </w:pPr>
-      <w:r>
-        <w:rPr>
+          <w:rFonts w:ascii="Arial" w:hAnsi="Arial" w:cs="Arial"/>
+          <w:lang w:val="es-419"/>
+        </w:rPr>
+      </w:pPr>
+      <w:r>
+        <w:rPr>
+          <w:rFonts w:ascii="Arial" w:hAnsi="Arial" w:cs="Arial"/>
           <w:lang w:val="es-419"/>
         </w:rPr>
         <w:t xml:space="preserve">Gel </w:t>
@@ -731,6 +1429,7 @@
       <w:proofErr w:type="spellStart"/>
       <w:r>
         <w:rPr>
+          <w:rFonts w:ascii="Arial" w:hAnsi="Arial" w:cs="Arial"/>
           <w:lang w:val="es-419"/>
         </w:rPr>
         <w:t>anti-calcáreo</w:t>
@@ -738,6 +1437,7 @@
       <w:proofErr w:type="spellEnd"/>
       <w:r>
         <w:rPr>
+          <w:rFonts w:ascii="Arial" w:hAnsi="Arial" w:cs="Arial"/>
           <w:lang w:val="es-419"/>
         </w:rPr>
         <w:t>.</w:t>
@@ -753,11 +1453,13 @@
         <w:spacing w:after="0"/>
         <w:jc w:val="both"/>
         <w:rPr>
-          <w:lang w:val="es-419"/>
-        </w:rPr>
-      </w:pPr>
-      <w:r>
-        <w:rPr>
+          <w:rFonts w:ascii="Arial" w:hAnsi="Arial" w:cs="Arial"/>
+          <w:lang w:val="es-419"/>
+        </w:rPr>
+      </w:pPr>
+      <w:r>
+        <w:rPr>
+          <w:rFonts w:ascii="Arial" w:hAnsi="Arial" w:cs="Arial"/>
           <w:lang w:val="es-419"/>
         </w:rPr>
         <w:t>Limpiadores de maderas.</w:t>
@@ -773,17 +1475,20 @@
         <w:spacing w:after="0"/>
         <w:jc w:val="both"/>
         <w:rPr>
-          <w:lang w:val="es-419"/>
-        </w:rPr>
-      </w:pPr>
-      <w:r>
-        <w:rPr>
+          <w:rFonts w:ascii="Arial" w:hAnsi="Arial" w:cs="Arial"/>
+          <w:lang w:val="es-419"/>
+        </w:rPr>
+      </w:pPr>
+      <w:r>
+        <w:rPr>
+          <w:rFonts w:ascii="Arial" w:hAnsi="Arial" w:cs="Arial"/>
           <w:lang w:val="es-419"/>
         </w:rPr>
         <w:t>Limpiacristales</w:t>
       </w:r>
       <w:r>
         <w:rPr>
+          <w:rFonts w:ascii="Arial" w:hAnsi="Arial" w:cs="Arial"/>
           <w:lang w:val="es-419"/>
         </w:rPr>
         <w:t>.</w:t>
@@ -799,11 +1504,13 @@
         <w:spacing w:after="0"/>
         <w:jc w:val="both"/>
         <w:rPr>
-          <w:lang w:val="es-419"/>
-        </w:rPr>
-      </w:pPr>
-      <w:r>
-        <w:rPr>
+          <w:rFonts w:ascii="Arial" w:hAnsi="Arial" w:cs="Arial"/>
+          <w:lang w:val="es-419"/>
+        </w:rPr>
+      </w:pPr>
+      <w:r>
+        <w:rPr>
+          <w:rFonts w:ascii="Arial" w:hAnsi="Arial" w:cs="Arial"/>
           <w:lang w:val="es-419"/>
         </w:rPr>
         <w:t>Desengrasantes.</w:t>
@@ -819,11 +1526,13 @@
         <w:spacing w:after="0"/>
         <w:jc w:val="both"/>
         <w:rPr>
-          <w:lang w:val="es-419"/>
-        </w:rPr>
-      </w:pPr>
-      <w:r>
-        <w:rPr>
+          <w:rFonts w:ascii="Arial" w:hAnsi="Arial" w:cs="Arial"/>
+          <w:lang w:val="es-419"/>
+        </w:rPr>
+      </w:pPr>
+      <w:r>
+        <w:rPr>
+          <w:rFonts w:ascii="Arial" w:hAnsi="Arial" w:cs="Arial"/>
           <w:lang w:val="es-419"/>
         </w:rPr>
         <w:t>Destupidores de cañerías.</w:t>
@@ -839,11 +1548,13 @@
         <w:spacing w:after="0"/>
         <w:jc w:val="both"/>
         <w:rPr>
-          <w:lang w:val="es-419"/>
-        </w:rPr>
-      </w:pPr>
-      <w:r>
-        <w:rPr>
+          <w:rFonts w:ascii="Arial" w:hAnsi="Arial" w:cs="Arial"/>
+          <w:lang w:val="es-419"/>
+        </w:rPr>
+      </w:pPr>
+      <w:r>
+        <w:rPr>
+          <w:rFonts w:ascii="Arial" w:hAnsi="Arial" w:cs="Arial"/>
           <w:lang w:val="es-419"/>
         </w:rPr>
         <w:t>Aromatizantes.</w:t>
@@ -859,11 +1570,13 @@
         <w:spacing w:after="0"/>
         <w:jc w:val="both"/>
         <w:rPr>
-          <w:lang w:val="es-419"/>
-        </w:rPr>
-      </w:pPr>
-      <w:r>
-        <w:rPr>
+          <w:rFonts w:ascii="Arial" w:hAnsi="Arial" w:cs="Arial"/>
+          <w:lang w:val="es-419"/>
+        </w:rPr>
+      </w:pPr>
+      <w:r>
+        <w:rPr>
+          <w:rFonts w:ascii="Arial" w:hAnsi="Arial" w:cs="Arial"/>
           <w:lang w:val="es-419"/>
         </w:rPr>
         <w:t>Salfumán.</w:t>
@@ -879,6 +1592,7 @@
         <w:spacing w:after="0"/>
         <w:jc w:val="both"/>
         <w:rPr>
+          <w:rFonts w:ascii="Arial" w:hAnsi="Arial" w:cs="Arial"/>
           <w:lang w:val="es-419"/>
         </w:rPr>
         <w:sectPr>
@@ -890,6 +1604,7 @@
       </w:pPr>
       <w:r>
         <w:rPr>
+          <w:rFonts w:ascii="Arial" w:hAnsi="Arial" w:cs="Arial"/>
           <w:lang w:val="es-419"/>
         </w:rPr>
         <w:t>Lejía de cloro y pino.</w:t>
@@ -904,11 +1619,13 @@
         </w:numPr>
         <w:spacing w:before="240" w:after="0"/>
         <w:rPr>
-          <w:lang w:val="es-419"/>
-        </w:rPr>
-      </w:pPr>
-      <w:r>
-        <w:rPr>
+          <w:rFonts w:ascii="Arial" w:hAnsi="Arial" w:cs="Arial"/>
+          <w:lang w:val="es-419"/>
+        </w:rPr>
+      </w:pPr>
+      <w:r>
+        <w:rPr>
+          <w:rFonts w:ascii="Arial" w:hAnsi="Arial" w:cs="Arial"/>
           <w:b/>
           <w:bCs/>
           <w:sz w:val="24"/>
@@ -919,6 +1636,7 @@
       </w:r>
       <w:r>
         <w:rPr>
+          <w:rFonts w:ascii="Arial" w:hAnsi="Arial" w:cs="Arial"/>
           <w:lang w:val="es-419"/>
         </w:rPr>
         <w:t xml:space="preserve">: </w:t>
@@ -934,17 +1652,20 @@
         <w:spacing w:after="0"/>
         <w:jc w:val="both"/>
         <w:rPr>
-          <w:lang w:val="es-419"/>
-        </w:rPr>
-      </w:pPr>
-      <w:r>
-        <w:rPr>
+          <w:rFonts w:ascii="Arial" w:hAnsi="Arial" w:cs="Arial"/>
+          <w:lang w:val="es-419"/>
+        </w:rPr>
+      </w:pPr>
+      <w:r>
+        <w:rPr>
+          <w:rFonts w:ascii="Arial" w:hAnsi="Arial" w:cs="Arial"/>
           <w:lang w:val="es-419"/>
         </w:rPr>
         <w:t>Champús</w:t>
       </w:r>
       <w:r>
         <w:rPr>
+          <w:rFonts w:ascii="Arial" w:hAnsi="Arial" w:cs="Arial"/>
           <w:lang w:val="es-419"/>
         </w:rPr>
         <w:t>.</w:t>
@@ -960,20 +1681,16 @@
         <w:spacing w:after="0"/>
         <w:jc w:val="both"/>
         <w:rPr>
-          <w:lang w:val="es-419"/>
-        </w:rPr>
-      </w:pPr>
-      <w:r>
-        <w:rPr>
-          <w:lang w:val="es-419"/>
-        </w:rPr>
-        <w:t>Champús acondicionadores</w:t>
-      </w:r>
-      <w:r>
-        <w:rPr>
-          <w:lang w:val="es-419"/>
-        </w:rPr>
-        <w:t>.</w:t>
+          <w:rFonts w:ascii="Arial" w:hAnsi="Arial" w:cs="Arial"/>
+          <w:lang w:val="es-419"/>
+        </w:rPr>
+      </w:pPr>
+      <w:r>
+        <w:rPr>
+          <w:rFonts w:ascii="Arial" w:hAnsi="Arial" w:cs="Arial"/>
+          <w:lang w:val="es-419"/>
+        </w:rPr>
+        <w:t>Champús acondicionadores.</w:t>
       </w:r>
     </w:p>
     <w:p>
@@ -986,11 +1703,13 @@
         <w:spacing w:after="0"/>
         <w:jc w:val="both"/>
         <w:rPr>
-          <w:lang w:val="es-419"/>
-        </w:rPr>
-      </w:pPr>
-      <w:r>
-        <w:rPr>
+          <w:rFonts w:ascii="Arial" w:hAnsi="Arial" w:cs="Arial"/>
+          <w:lang w:val="es-419"/>
+        </w:rPr>
+      </w:pPr>
+      <w:r>
+        <w:rPr>
+          <w:rFonts w:ascii="Arial" w:hAnsi="Arial" w:cs="Arial"/>
           <w:lang w:val="es-419"/>
         </w:rPr>
         <w:t>Acondicionadores de pelo.</w:t>
@@ -1006,17 +1725,20 @@
         <w:spacing w:after="0"/>
         <w:jc w:val="both"/>
         <w:rPr>
-          <w:lang w:val="es-419"/>
-        </w:rPr>
-      </w:pPr>
-      <w:r>
-        <w:rPr>
+          <w:rFonts w:ascii="Arial" w:hAnsi="Arial" w:cs="Arial"/>
+          <w:lang w:val="es-419"/>
+        </w:rPr>
+      </w:pPr>
+      <w:r>
+        <w:rPr>
+          <w:rFonts w:ascii="Arial" w:hAnsi="Arial" w:cs="Arial"/>
           <w:lang w:val="es-419"/>
         </w:rPr>
         <w:t>Gel de baño</w:t>
       </w:r>
       <w:r>
         <w:rPr>
+          <w:rFonts w:ascii="Arial" w:hAnsi="Arial" w:cs="Arial"/>
           <w:lang w:val="es-419"/>
         </w:rPr>
         <w:t>.</w:t>
@@ -1031,31 +1753,24 @@
         </w:numPr>
         <w:spacing w:before="240" w:after="0"/>
         <w:rPr>
-          <w:lang w:val="es-419"/>
-        </w:rPr>
-      </w:pPr>
-      <w:r>
-        <w:rPr>
+          <w:rFonts w:ascii="Arial" w:hAnsi="Arial" w:cs="Arial"/>
+          <w:lang w:val="es-419"/>
+        </w:rPr>
+      </w:pPr>
+      <w:r>
+        <w:rPr>
+          <w:rFonts w:ascii="Arial" w:hAnsi="Arial" w:cs="Arial"/>
           <w:b/>
           <w:bCs/>
           <w:sz w:val="24"/>
           <w:szCs w:val="22"/>
           <w:lang w:val="es-419"/>
         </w:rPr>
-        <w:t xml:space="preserve">Productos de </w:t>
-      </w:r>
-      <w:r>
-        <w:rPr>
-          <w:b/>
-          <w:bCs/>
-          <w:sz w:val="24"/>
-          <w:szCs w:val="22"/>
-          <w:lang w:val="es-419"/>
-        </w:rPr>
-        <w:t>línea automotriz</w:t>
-      </w:r>
-      <w:r>
-        <w:rPr>
+        <w:t>Productos de línea automotriz</w:t>
+      </w:r>
+      <w:r>
+        <w:rPr>
+          <w:rFonts w:ascii="Arial" w:hAnsi="Arial" w:cs="Arial"/>
           <w:lang w:val="es-419"/>
         </w:rPr>
         <w:t xml:space="preserve">: </w:t>
@@ -1071,20 +1786,16 @@
         <w:spacing w:after="0"/>
         <w:jc w:val="both"/>
         <w:rPr>
-          <w:lang w:val="es-419"/>
-        </w:rPr>
-      </w:pPr>
-      <w:r>
-        <w:rPr>
-          <w:lang w:val="es-419"/>
-        </w:rPr>
-        <w:t>Líquido de freno</w:t>
-      </w:r>
-      <w:r>
-        <w:rPr>
-          <w:lang w:val="es-419"/>
-        </w:rPr>
-        <w:t>.</w:t>
+          <w:rFonts w:ascii="Arial" w:hAnsi="Arial" w:cs="Arial"/>
+          <w:lang w:val="es-419"/>
+        </w:rPr>
+      </w:pPr>
+      <w:r>
+        <w:rPr>
+          <w:rFonts w:ascii="Arial" w:hAnsi="Arial" w:cs="Arial"/>
+          <w:lang w:val="es-419"/>
+        </w:rPr>
+        <w:t>Líquido de freno.</w:t>
       </w:r>
     </w:p>
     <w:p>
@@ -1097,20 +1808,16 @@
         <w:spacing w:after="0"/>
         <w:jc w:val="both"/>
         <w:rPr>
-          <w:lang w:val="es-419"/>
-        </w:rPr>
-      </w:pPr>
-      <w:r>
-        <w:rPr>
-          <w:lang w:val="es-419"/>
-        </w:rPr>
-        <w:t>Refrigerante de carro</w:t>
-      </w:r>
-      <w:r>
-        <w:rPr>
-          <w:lang w:val="es-419"/>
-        </w:rPr>
-        <w:t>.</w:t>
+          <w:rFonts w:ascii="Arial" w:hAnsi="Arial" w:cs="Arial"/>
+          <w:lang w:val="es-419"/>
+        </w:rPr>
+      </w:pPr>
+      <w:r>
+        <w:rPr>
+          <w:rFonts w:ascii="Arial" w:hAnsi="Arial" w:cs="Arial"/>
+          <w:lang w:val="es-419"/>
+        </w:rPr>
+        <w:t>Refrigerante de carro.</w:t>
       </w:r>
     </w:p>
     <w:p>
@@ -1123,20 +1830,16 @@
         <w:spacing w:after="0"/>
         <w:jc w:val="both"/>
         <w:rPr>
-          <w:lang w:val="es-419"/>
-        </w:rPr>
-      </w:pPr>
-      <w:r>
-        <w:rPr>
-          <w:lang w:val="es-419"/>
-        </w:rPr>
-        <w:t>Champú para carro</w:t>
-      </w:r>
-      <w:r>
-        <w:rPr>
-          <w:lang w:val="es-419"/>
-        </w:rPr>
-        <w:t>.</w:t>
+          <w:rFonts w:ascii="Arial" w:hAnsi="Arial" w:cs="Arial"/>
+          <w:lang w:val="es-419"/>
+        </w:rPr>
+      </w:pPr>
+      <w:r>
+        <w:rPr>
+          <w:rFonts w:ascii="Arial" w:hAnsi="Arial" w:cs="Arial"/>
+          <w:lang w:val="es-419"/>
+        </w:rPr>
+        <w:t>Champú para carro.</w:t>
       </w:r>
     </w:p>
     <w:p>
@@ -1149,6 +1852,7 @@
         <w:spacing w:after="0"/>
         <w:jc w:val="both"/>
         <w:rPr>
+          <w:rFonts w:ascii="Arial" w:hAnsi="Arial" w:cs="Arial"/>
           <w:lang w:val="es-419"/>
         </w:rPr>
         <w:sectPr>
@@ -1160,41 +1864,40 @@
       </w:pPr>
       <w:r>
         <w:rPr>
-          <w:lang w:val="es-419"/>
-        </w:rPr>
-        <w:t>Limpiacristales para carro</w:t>
-      </w:r>
-      <w:r>
-        <w:rPr>
-          <w:lang w:val="es-419"/>
-        </w:rPr>
-        <w:t>.</w:t>
-      </w:r>
-    </w:p>
-    <w:p>
-      <w:pPr>
-        <w:pStyle w:val="Ttulo2"/>
-        <w:spacing w:before="120" w:after="120"/>
-        <w:jc w:val="both"/>
-        <w:rPr>
-          <w:sz w:val="32"/>
-          <w:szCs w:val="24"/>
-          <w:lang w:val="es-419"/>
-        </w:rPr>
-      </w:pPr>
-      <w:r>
-        <w:rPr>
-          <w:sz w:val="32"/>
-          <w:szCs w:val="24"/>
+          <w:rFonts w:ascii="Arial" w:hAnsi="Arial" w:cs="Arial"/>
+          <w:lang w:val="es-419"/>
+        </w:rPr>
+        <w:t>Limpiacristales para carro.</w:t>
+      </w:r>
+    </w:p>
+    <w:p>
+      <w:pPr>
+        <w:pStyle w:val="Ttulo3"/>
+        <w:rPr>
+          <w:rFonts w:ascii="Arial" w:hAnsi="Arial" w:cs="Arial"/>
+          <w:color w:val="auto"/>
+          <w:sz w:val="28"/>
+          <w:szCs w:val="28"/>
+          <w:lang w:val="es-419"/>
+        </w:rPr>
+      </w:pPr>
+      <w:bookmarkStart w:id="5" w:name="_Toc163378204"/>
+      <w:r>
+        <w:rPr>
+          <w:rFonts w:ascii="Arial" w:hAnsi="Arial" w:cs="Arial"/>
+          <w:color w:val="auto"/>
+          <w:sz w:val="28"/>
+          <w:szCs w:val="28"/>
           <w:lang w:val="es-419"/>
         </w:rPr>
         <w:t>Preguntas frecuentes/Manual</w:t>
       </w:r>
-    </w:p>
-    <w:p>
-      <w:pPr>
-        <w:rPr>
-          <w:rFonts w:ascii="Cambria" w:hAnsi="Cambria"/>
+      <w:bookmarkEnd w:id="5"/>
+    </w:p>
+    <w:p>
+      <w:pPr>
+        <w:rPr>
+          <w:rFonts w:ascii="Arial" w:hAnsi="Arial" w:cs="Arial"/>
           <w:b/>
           <w:color w:val="365F91"/>
           <w:sz w:val="36"/>
@@ -1204,32 +1907,76 @@
       </w:pPr>
       <w:r>
         <w:rPr>
+          <w:rFonts w:ascii="Arial" w:hAnsi="Arial" w:cs="Arial"/>
+          <w:color w:val="FF0000"/>
           <w:sz w:val="36"/>
           <w:szCs w:val="24"/>
           <w:lang w:val="es-419"/>
         </w:rPr>
-        <w:br w:type="page"/>
-      </w:r>
-    </w:p>
-    <w:p>
-      <w:pPr>
-        <w:pStyle w:val="Ttulo1"/>
-        <w:spacing w:before="120" w:after="240"/>
-        <w:rPr>
+        <w:t>[</w:t>
+      </w:r>
+      <w:r>
+        <w:rPr>
+          <w:rFonts w:ascii="Arial" w:hAnsi="Arial" w:cs="Arial"/>
+          <w:color w:val="FF0000"/>
+          <w:sz w:val="28"/>
+          <w:lang w:val="es-419"/>
+        </w:rPr>
+        <w:t>Elaborar en función de los intercambios con clientes</w:t>
+      </w:r>
+      <w:r>
+        <w:rPr>
+          <w:rFonts w:ascii="Arial" w:hAnsi="Arial" w:cs="Arial"/>
+          <w:color w:val="FF0000"/>
           <w:sz w:val="36"/>
           <w:szCs w:val="24"/>
           <w:lang w:val="es-419"/>
         </w:rPr>
-      </w:pPr>
-      <w:r>
-        <w:rPr>
+        <w:t>]</w:t>
+      </w:r>
+      <w:r>
+        <w:rPr>
+          <w:rFonts w:ascii="Arial" w:hAnsi="Arial" w:cs="Arial"/>
           <w:sz w:val="36"/>
           <w:szCs w:val="24"/>
           <w:lang w:val="es-419"/>
         </w:rPr>
+        <w:t xml:space="preserve"> </w:t>
+      </w:r>
+      <w:r>
+        <w:rPr>
+          <w:rFonts w:ascii="Arial" w:hAnsi="Arial" w:cs="Arial"/>
+          <w:sz w:val="36"/>
+          <w:szCs w:val="24"/>
+          <w:lang w:val="es-419"/>
+        </w:rPr>
+        <w:br w:type="page"/>
+      </w:r>
+    </w:p>
+    <w:p>
+      <w:pPr>
+        <w:pStyle w:val="Ttulo2"/>
+        <w:rPr>
+          <w:rFonts w:ascii="Arial" w:hAnsi="Arial" w:cs="Arial"/>
+          <w:color w:val="auto"/>
+          <w:sz w:val="36"/>
+          <w:szCs w:val="36"/>
+          <w:lang w:val="es-419"/>
+        </w:rPr>
+      </w:pPr>
+      <w:bookmarkStart w:id="6" w:name="_Toc163378205"/>
+      <w:r>
+        <w:rPr>
+          <w:rFonts w:ascii="Arial" w:hAnsi="Arial" w:cs="Arial"/>
+          <w:color w:val="auto"/>
+          <w:sz w:val="36"/>
+          <w:szCs w:val="36"/>
+          <w:lang w:val="es-419"/>
+        </w:rPr>
         <w:lastRenderedPageBreak/>
         <w:t>Definición de hecho</w:t>
       </w:r>
+      <w:bookmarkEnd w:id="6"/>
     </w:p>
     <w:p>
       <w:pPr>
@@ -1243,35 +1990,20 @@
         <w:contextualSpacing/>
         <w:jc w:val="both"/>
         <w:rPr>
-          <w:lang w:val="es-419"/>
-        </w:rPr>
-      </w:pPr>
-      <w:r>
-        <w:rPr>
-          <w:lang w:val="es-419"/>
-        </w:rPr>
-        <w:t>El trabajo de cada</w:t>
-      </w:r>
-      <w:r>
-        <w:rPr>
-          <w:lang w:val="es-419"/>
-        </w:rPr>
-        <w:t xml:space="preserve"> iteración deberá ser revisado por</w:t>
-      </w:r>
-      <w:r>
-        <w:rPr>
-          <w:lang w:val="es-419"/>
-        </w:rPr>
-        <w:t xml:space="preserve"> </w:t>
-      </w:r>
-      <w:r>
-        <w:rPr>
-          <w:lang w:val="es-419"/>
-        </w:rPr>
-        <w:t xml:space="preserve">el </w:t>
-      </w:r>
-      <w:r>
-        <w:rPr>
+          <w:rFonts w:ascii="Arial" w:hAnsi="Arial" w:cs="Arial"/>
+          <w:lang w:val="es-419"/>
+        </w:rPr>
+      </w:pPr>
+      <w:r>
+        <w:rPr>
+          <w:rFonts w:ascii="Arial" w:hAnsi="Arial" w:cs="Arial"/>
+          <w:lang w:val="es-419"/>
+        </w:rPr>
+        <w:t xml:space="preserve">El trabajo de cada iteración deberá ser revisado por el </w:t>
+      </w:r>
+      <w:r>
+        <w:rPr>
+          <w:rFonts w:ascii="Arial" w:hAnsi="Arial" w:cs="Arial"/>
           <w:i/>
           <w:iCs/>
           <w:lang w:val="es-419"/>
@@ -1280,6 +2012,7 @@
       </w:r>
       <w:r>
         <w:rPr>
+          <w:rFonts w:ascii="Arial" w:hAnsi="Arial" w:cs="Arial"/>
           <w:lang w:val="es-419"/>
         </w:rPr>
         <w:t>.</w:t>
@@ -1297,11 +2030,13 @@
         <w:contextualSpacing/>
         <w:jc w:val="both"/>
         <w:rPr>
-          <w:lang w:val="es-419"/>
-        </w:rPr>
-      </w:pPr>
-      <w:r>
-        <w:rPr>
+          <w:rFonts w:ascii="Arial" w:hAnsi="Arial" w:cs="Arial"/>
+          <w:lang w:val="es-419"/>
+        </w:rPr>
+      </w:pPr>
+      <w:r>
+        <w:rPr>
+          <w:rFonts w:ascii="Arial" w:hAnsi="Arial" w:cs="Arial"/>
           <w:lang w:val="es-419"/>
         </w:rPr>
         <w:t>Todo el equipo considera que para cada objetivo/requisito se cumplen sus Criterios de Aceptación.</w:t>
@@ -1319,50 +2054,16 @@
         <w:contextualSpacing/>
         <w:jc w:val="both"/>
         <w:rPr>
-          <w:lang w:val="es-419"/>
-        </w:rPr>
-      </w:pPr>
-      <w:r>
-        <w:rPr>
-          <w:lang w:val="es-419"/>
-        </w:rPr>
-        <w:t xml:space="preserve">El trabajo en cada iteración tiene que cumplir con los requisitos de calidad </w:t>
-      </w:r>
-      <w:r>
-        <w:rPr>
-          <w:lang w:val="es-419"/>
-        </w:rPr>
-        <w:t>funcionalidad</w:t>
-      </w:r>
-      <w:r>
-        <w:rPr>
-          <w:lang w:val="es-419"/>
-        </w:rPr>
-        <w:t xml:space="preserve">, </w:t>
-      </w:r>
-      <w:r>
-        <w:rPr>
-          <w:lang w:val="es-419"/>
-        </w:rPr>
-        <w:t>usabilidad</w:t>
-      </w:r>
-      <w:r>
-        <w:rPr>
-          <w:lang w:val="es-419"/>
-        </w:rPr>
-        <w:t xml:space="preserve">, </w:t>
-      </w:r>
-      <w:r>
-        <w:rPr>
-          <w:lang w:val="es-419"/>
-        </w:rPr>
-        <w:t>seguridad</w:t>
-      </w:r>
-      <w:r>
-        <w:rPr>
-          <w:lang w:val="es-419"/>
-        </w:rPr>
-        <w:t>.</w:t>
+          <w:rFonts w:ascii="Arial" w:hAnsi="Arial" w:cs="Arial"/>
+          <w:lang w:val="es-419"/>
+        </w:rPr>
+      </w:pPr>
+      <w:r>
+        <w:rPr>
+          <w:rFonts w:ascii="Arial" w:hAnsi="Arial" w:cs="Arial"/>
+          <w:lang w:val="es-419"/>
+        </w:rPr>
+        <w:t>El trabajo en cada iteración tiene que cumplir con los requisitos de calidad funcionalidad, usabilidad, seguridad.</w:t>
       </w:r>
     </w:p>
     <w:p>
@@ -1377,26 +2078,16 @@
         <w:contextualSpacing/>
         <w:jc w:val="both"/>
         <w:rPr>
-          <w:lang w:val="es-419"/>
-        </w:rPr>
-      </w:pPr>
-      <w:r>
-        <w:rPr>
-          <w:lang w:val="es-419"/>
-        </w:rPr>
-        <w:t xml:space="preserve">Tiene que estar probado </w:t>
-      </w:r>
-      <w:r>
-        <w:rPr>
-          <w:lang w:val="es-419"/>
-        </w:rPr>
-        <w:t>el resultado de cada iteración</w:t>
-      </w:r>
-      <w:r>
-        <w:rPr>
-          <w:lang w:val="es-419"/>
-        </w:rPr>
-        <w:t xml:space="preserve"> (calidad externa, usabilidad, funcionalidad, seguridad).</w:t>
+          <w:rFonts w:ascii="Arial" w:hAnsi="Arial" w:cs="Arial"/>
+          <w:lang w:val="es-419"/>
+        </w:rPr>
+      </w:pPr>
+      <w:r>
+        <w:rPr>
+          <w:rFonts w:ascii="Arial" w:hAnsi="Arial" w:cs="Arial"/>
+          <w:lang w:val="es-419"/>
+        </w:rPr>
+        <w:t>Tiene que estar probado el resultado de cada iteración (calidad externa, usabilidad, funcionalidad, seguridad).</w:t>
       </w:r>
     </w:p>
     <w:p>
@@ -1411,35 +2102,41 @@
         <w:contextualSpacing/>
         <w:jc w:val="both"/>
         <w:rPr>
-          <w:lang w:val="es-419"/>
-        </w:rPr>
-      </w:pPr>
-      <w:r>
-        <w:rPr>
+          <w:rFonts w:ascii="Arial" w:hAnsi="Arial" w:cs="Arial"/>
+          <w:lang w:val="es-419"/>
+        </w:rPr>
+      </w:pPr>
+      <w:r>
+        <w:rPr>
+          <w:rFonts w:ascii="Arial" w:hAnsi="Arial" w:cs="Arial"/>
           <w:lang w:val="es-419"/>
         </w:rPr>
         <w:t xml:space="preserve">El producto </w:t>
       </w:r>
       <w:r>
         <w:rPr>
+          <w:rFonts w:ascii="Arial" w:hAnsi="Arial" w:cs="Arial"/>
           <w:lang w:val="es-419"/>
         </w:rPr>
         <w:t>tiene que ser</w:t>
       </w:r>
       <w:r>
         <w:rPr>
+          <w:rFonts w:ascii="Arial" w:hAnsi="Arial" w:cs="Arial"/>
           <w:lang w:val="es-419"/>
         </w:rPr>
         <w:t xml:space="preserve"> refactorizado </w:t>
       </w:r>
       <w:r>
         <w:rPr>
+          <w:rFonts w:ascii="Arial" w:hAnsi="Arial" w:cs="Arial"/>
           <w:lang w:val="es-419"/>
         </w:rPr>
         <w:t xml:space="preserve">en cada iteración </w:t>
       </w:r>
       <w:r>
         <w:rPr>
+          <w:rFonts w:ascii="Arial" w:hAnsi="Arial" w:cs="Arial"/>
           <w:lang w:val="es-419"/>
         </w:rPr>
         <w:t>para conseguir mantenibilidad.</w:t>
@@ -1457,23 +2154,27 @@
         <w:contextualSpacing/>
         <w:jc w:val="both"/>
         <w:rPr>
-          <w:lang w:val="es-419"/>
-        </w:rPr>
-      </w:pPr>
-      <w:r>
-        <w:rPr>
+          <w:rFonts w:ascii="Arial" w:hAnsi="Arial" w:cs="Arial"/>
+          <w:lang w:val="es-419"/>
+        </w:rPr>
+      </w:pPr>
+      <w:r>
+        <w:rPr>
+          <w:rFonts w:ascii="Arial" w:hAnsi="Arial" w:cs="Arial"/>
           <w:lang w:val="es-419"/>
         </w:rPr>
         <w:t xml:space="preserve">Tiene que estar documentado </w:t>
       </w:r>
       <w:r>
         <w:rPr>
+          <w:rFonts w:ascii="Arial" w:hAnsi="Arial" w:cs="Arial"/>
           <w:lang w:val="es-419"/>
         </w:rPr>
         <w:t>el resultado de cada iteración</w:t>
       </w:r>
       <w:r>
         <w:rPr>
+          <w:rFonts w:ascii="Arial" w:hAnsi="Arial" w:cs="Arial"/>
           <w:lang w:val="es-419"/>
         </w:rPr>
         <w:t>.</w:t>
@@ -1491,23 +2192,27 @@
         <w:contextualSpacing/>
         <w:jc w:val="both"/>
         <w:rPr>
-          <w:lang w:val="es-419"/>
-        </w:rPr>
-      </w:pPr>
-      <w:r>
-        <w:rPr>
+          <w:rFonts w:ascii="Arial" w:hAnsi="Arial" w:cs="Arial"/>
+          <w:lang w:val="es-419"/>
+        </w:rPr>
+      </w:pPr>
+      <w:r>
+        <w:rPr>
+          <w:rFonts w:ascii="Arial" w:hAnsi="Arial" w:cs="Arial"/>
           <w:lang w:val="es-419"/>
         </w:rPr>
         <w:t xml:space="preserve">El </w:t>
       </w:r>
       <w:r>
         <w:rPr>
+          <w:rFonts w:ascii="Arial" w:hAnsi="Arial" w:cs="Arial"/>
           <w:lang w:val="es-419"/>
         </w:rPr>
         <w:t>cliente</w:t>
       </w:r>
       <w:r>
         <w:rPr>
+          <w:rFonts w:ascii="Arial" w:hAnsi="Arial" w:cs="Arial"/>
           <w:lang w:val="es-419"/>
         </w:rPr>
         <w:t xml:space="preserve"> ha validado y aceptado el objetivo/requisito.</w:t>
@@ -1515,22 +2220,27 @@
     </w:p>
     <w:p>
       <w:pPr>
-        <w:pStyle w:val="Ttulo1"/>
-        <w:spacing w:before="120" w:after="240"/>
-        <w:rPr>
+        <w:pStyle w:val="Ttulo2"/>
+        <w:rPr>
+          <w:rFonts w:ascii="Arial" w:hAnsi="Arial" w:cs="Arial"/>
+          <w:color w:val="auto"/>
           <w:sz w:val="36"/>
-          <w:szCs w:val="24"/>
-          <w:lang w:val="es-419"/>
-        </w:rPr>
-      </w:pPr>
-      <w:r>
-        <w:rPr>
+          <w:szCs w:val="36"/>
+          <w:lang w:val="es-419"/>
+        </w:rPr>
+      </w:pPr>
+      <w:bookmarkStart w:id="7" w:name="_Toc163378206"/>
+      <w:r>
+        <w:rPr>
+          <w:rFonts w:ascii="Arial" w:hAnsi="Arial" w:cs="Arial"/>
+          <w:color w:val="auto"/>
           <w:sz w:val="36"/>
-          <w:szCs w:val="24"/>
+          <w:szCs w:val="36"/>
           <w:lang w:val="es-419"/>
         </w:rPr>
         <w:t>Descripción de necesidades y características deseadas:</w:t>
       </w:r>
+      <w:bookmarkEnd w:id="7"/>
     </w:p>
     <w:tbl>
       <w:tblPr>
@@ -1563,7 +2273,6 @@
               <w:jc w:val="center"/>
               <w:rPr>
                 <w:rFonts w:ascii="Arial" w:eastAsia="Wingdings" w:hAnsi="Arial" w:cs="Arial"/>
-                <w:color w:val="FFFFFF"/>
                 <w:sz w:val="24"/>
                 <w:szCs w:val="24"/>
                 <w:lang w:bidi="hi-IN"/>
@@ -1572,7 +2281,6 @@
             <w:r>
               <w:rPr>
                 <w:rFonts w:ascii="Arial" w:eastAsia="Wingdings" w:hAnsi="Arial" w:cs="Arial"/>
-                <w:color w:val="FFFFFF"/>
                 <w:sz w:val="24"/>
                 <w:szCs w:val="24"/>
                 <w:lang w:bidi="hi-IN"/>
@@ -1597,7 +2305,6 @@
               <w:cnfStyle w:val="100000000000" w:firstRow="1" w:lastRow="0" w:firstColumn="0" w:lastColumn="0" w:oddVBand="0" w:evenVBand="0" w:oddHBand="0" w:evenHBand="0" w:firstRowFirstColumn="0" w:firstRowLastColumn="0" w:lastRowFirstColumn="0" w:lastRowLastColumn="0"/>
               <w:rPr>
                 <w:rFonts w:ascii="Arial" w:eastAsia="Wingdings" w:hAnsi="Arial" w:cs="Arial"/>
-                <w:color w:val="FFFFFF"/>
                 <w:sz w:val="24"/>
                 <w:szCs w:val="24"/>
                 <w:lang w:bidi="hi-IN"/>
@@ -1606,7 +2313,6 @@
             <w:r>
               <w:rPr>
                 <w:rFonts w:ascii="Arial" w:eastAsia="Wingdings" w:hAnsi="Arial" w:cs="Arial"/>
-                <w:color w:val="FFFFFF"/>
                 <w:sz w:val="24"/>
                 <w:szCs w:val="24"/>
                 <w:lang w:bidi="hi-IN"/>
@@ -1631,7 +2337,6 @@
               <w:cnfStyle w:val="100000000000" w:firstRow="1" w:lastRow="0" w:firstColumn="0" w:lastColumn="0" w:oddVBand="0" w:evenVBand="0" w:oddHBand="0" w:evenHBand="0" w:firstRowFirstColumn="0" w:firstRowLastColumn="0" w:lastRowFirstColumn="0" w:lastRowLastColumn="0"/>
               <w:rPr>
                 <w:rFonts w:ascii="Arial" w:eastAsia="Wingdings" w:hAnsi="Arial" w:cs="Arial"/>
-                <w:color w:val="FFFFFF"/>
                 <w:sz w:val="24"/>
                 <w:szCs w:val="24"/>
                 <w:lang w:bidi="hi-IN"/>
@@ -1640,7 +2345,6 @@
             <w:r>
               <w:rPr>
                 <w:rFonts w:ascii="Arial" w:eastAsia="Wingdings" w:hAnsi="Arial" w:cs="Arial"/>
-                <w:color w:val="FFFFFF"/>
                 <w:sz w:val="24"/>
                 <w:szCs w:val="24"/>
                 <w:lang w:bidi="hi-IN"/>
@@ -1664,7 +2368,7 @@
               <w:spacing w:after="0"/>
               <w:ind w:left="0"/>
               <w:rPr>
-                <w:rFonts w:ascii="Liberation Serif" w:eastAsia="Wingdings" w:hAnsi="Liberation Serif" w:cs="Wingdings"/>
+                <w:rFonts w:ascii="Arial" w:eastAsia="Wingdings" w:hAnsi="Arial" w:cs="Arial"/>
                 <w:b w:val="0"/>
                 <w:bCs w:val="0"/>
                 <w:lang w:bidi="hi-IN"/>
@@ -1672,28 +2376,28 @@
             </w:pPr>
             <w:r>
               <w:rPr>
-                <w:rFonts w:ascii="Liberation Serif" w:eastAsia="Wingdings" w:hAnsi="Liberation Serif" w:cs="Wingdings"/>
+                <w:rFonts w:ascii="Arial" w:eastAsia="Wingdings" w:hAnsi="Arial" w:cs="Arial"/>
                 <w:lang w:bidi="hi-IN"/>
               </w:rPr>
-              <w:t xml:space="preserve">Mostrar toda la información de los </w:t>
+              <w:t xml:space="preserve">Mostrar </w:t>
             </w:r>
             <w:r>
               <w:rPr>
-                <w:rFonts w:ascii="Liberation Serif" w:eastAsia="Wingdings" w:hAnsi="Liberation Serif" w:cs="Wingdings"/>
+                <w:rFonts w:ascii="Arial" w:eastAsia="Wingdings" w:hAnsi="Arial" w:cs="Arial"/>
                 <w:lang w:bidi="hi-IN"/>
               </w:rPr>
-              <w:t>productos</w:t>
+              <w:t>la imagen empresarial y datos de interés para un contacto con</w:t>
             </w:r>
             <w:r>
               <w:rPr>
-                <w:rFonts w:ascii="Liberation Serif" w:eastAsia="Wingdings" w:hAnsi="Liberation Serif" w:cs="Wingdings"/>
+                <w:rFonts w:ascii="Arial" w:eastAsia="Wingdings" w:hAnsi="Arial" w:cs="Arial"/>
                 <w:lang w:bidi="hi-IN"/>
               </w:rPr>
-              <w:t xml:space="preserve"> que ofrece </w:t>
+              <w:t xml:space="preserve"> </w:t>
             </w:r>
             <w:r>
               <w:rPr>
-                <w:rFonts w:ascii="Liberation Serif" w:eastAsia="Wingdings" w:hAnsi="Liberation Serif" w:cs="Wingdings"/>
+                <w:rFonts w:ascii="Arial" w:eastAsia="Wingdings" w:hAnsi="Arial" w:cs="Arial"/>
                 <w:lang w:bidi="hi-IN"/>
               </w:rPr>
               <w:t xml:space="preserve">Producciones </w:t>
@@ -1701,7 +2405,7 @@
             <w:proofErr w:type="spellStart"/>
             <w:r>
               <w:rPr>
-                <w:rFonts w:ascii="Liberation Serif" w:eastAsia="Wingdings" w:hAnsi="Liberation Serif" w:cs="Wingdings"/>
+                <w:rFonts w:ascii="Arial" w:eastAsia="Wingdings" w:hAnsi="Arial" w:cs="Arial"/>
                 <w:lang w:bidi="hi-IN"/>
               </w:rPr>
               <w:t>Muhia</w:t>
@@ -1709,7 +2413,7 @@
             <w:proofErr w:type="spellEnd"/>
             <w:r>
               <w:rPr>
-                <w:rFonts w:ascii="Liberation Serif" w:eastAsia="Wingdings" w:hAnsi="Liberation Serif" w:cs="Wingdings"/>
+                <w:rFonts w:ascii="Arial" w:eastAsia="Wingdings" w:hAnsi="Arial" w:cs="Arial"/>
                 <w:lang w:bidi="hi-IN"/>
               </w:rPr>
               <w:t>.</w:t>
@@ -1726,11 +2430,13 @@
               <w:jc w:val="center"/>
               <w:cnfStyle w:val="000000000000" w:firstRow="0" w:lastRow="0" w:firstColumn="0" w:lastColumn="0" w:oddVBand="0" w:evenVBand="0" w:oddHBand="0" w:evenHBand="0" w:firstRowFirstColumn="0" w:firstRowLastColumn="0" w:lastRowFirstColumn="0" w:lastRowLastColumn="0"/>
               <w:rPr>
+                <w:rFonts w:ascii="Arial" w:hAnsi="Arial" w:cs="Arial"/>
                 <w:lang w:val="es-MX"/>
               </w:rPr>
             </w:pPr>
             <w:r>
               <w:rPr>
+                <w:rFonts w:ascii="Arial" w:hAnsi="Arial" w:cs="Arial"/>
                 <w:lang w:val="es-MX"/>
               </w:rPr>
               <w:t>Alta</w:t>
@@ -1750,20 +2456,20 @@
               <w:ind w:left="0"/>
               <w:cnfStyle w:val="000000000000" w:firstRow="0" w:lastRow="0" w:firstColumn="0" w:lastColumn="0" w:oddVBand="0" w:evenVBand="0" w:oddHBand="0" w:evenHBand="0" w:firstRowFirstColumn="0" w:firstRowLastColumn="0" w:lastRowFirstColumn="0" w:lastRowLastColumn="0"/>
               <w:rPr>
-                <w:rFonts w:ascii="Liberation Serif" w:eastAsia="Wingdings" w:hAnsi="Liberation Serif" w:cs="Wingdings"/>
+                <w:rFonts w:ascii="Arial" w:eastAsia="Wingdings" w:hAnsi="Arial" w:cs="Arial"/>
                 <w:lang w:bidi="hi-IN"/>
               </w:rPr>
             </w:pPr>
             <w:r>
               <w:rPr>
-                <w:rFonts w:ascii="Liberation Serif" w:eastAsia="Wingdings" w:hAnsi="Liberation Serif" w:cs="Wingdings"/>
+                <w:rFonts w:ascii="Arial" w:eastAsia="Wingdings" w:hAnsi="Arial" w:cs="Arial"/>
                 <w:lang w:bidi="hi-IN"/>
               </w:rPr>
               <w:t>15</w:t>
             </w:r>
             <w:r>
               <w:rPr>
-                <w:rFonts w:ascii="Liberation Serif" w:eastAsia="Wingdings" w:hAnsi="Liberation Serif" w:cs="Wingdings"/>
+                <w:rFonts w:ascii="Arial" w:eastAsia="Wingdings" w:hAnsi="Arial" w:cs="Arial"/>
                 <w:lang w:bidi="hi-IN"/>
               </w:rPr>
               <w:t xml:space="preserve"> días</w:t>
@@ -1785,34 +2491,48 @@
               <w:spacing w:after="0"/>
               <w:ind w:left="0"/>
               <w:rPr>
-                <w:rFonts w:ascii="Liberation Serif" w:eastAsia="Wingdings" w:hAnsi="Liberation Serif" w:cs="Wingdings"/>
+                <w:rFonts w:ascii="Arial" w:eastAsia="Wingdings" w:hAnsi="Arial" w:cs="Arial"/>
                 <w:lang w:bidi="hi-IN"/>
               </w:rPr>
             </w:pPr>
             <w:r>
               <w:rPr>
-                <w:rFonts w:ascii="Liberation Serif" w:eastAsia="Wingdings" w:hAnsi="Liberation Serif" w:cs="Wingdings"/>
+                <w:rFonts w:ascii="Arial" w:eastAsia="Wingdings" w:hAnsi="Arial" w:cs="Arial"/>
                 <w:lang w:bidi="hi-IN"/>
               </w:rPr>
               <w:t xml:space="preserve">Mostrar toda la información de los </w:t>
             </w:r>
             <w:r>
               <w:rPr>
-                <w:rFonts w:ascii="Liberation Serif" w:eastAsia="Wingdings" w:hAnsi="Liberation Serif" w:cs="Wingdings"/>
+                <w:rFonts w:ascii="Arial" w:eastAsia="Wingdings" w:hAnsi="Arial" w:cs="Arial"/>
                 <w:lang w:bidi="hi-IN"/>
               </w:rPr>
-              <w:t>servicios</w:t>
+              <w:t>productos</w:t>
             </w:r>
             <w:r>
               <w:rPr>
-                <w:rFonts w:ascii="Liberation Serif" w:eastAsia="Wingdings" w:hAnsi="Liberation Serif" w:cs="Wingdings"/>
+                <w:rFonts w:ascii="Arial" w:eastAsia="Wingdings" w:hAnsi="Arial" w:cs="Arial"/>
                 <w:lang w:bidi="hi-IN"/>
               </w:rPr>
-              <w:t xml:space="preserve"> que ofrece </w:t>
+              <w:t xml:space="preserve"> </w:t>
             </w:r>
             <w:r>
               <w:rPr>
-                <w:rFonts w:ascii="Liberation Serif" w:eastAsia="Wingdings" w:hAnsi="Liberation Serif" w:cs="Wingdings"/>
+                <w:rFonts w:ascii="Arial" w:eastAsia="Wingdings" w:hAnsi="Arial" w:cs="Arial"/>
+                <w:lang w:bidi="hi-IN"/>
+              </w:rPr>
+              <w:t>comercializados por</w:t>
+            </w:r>
+            <w:r>
+              <w:rPr>
+                <w:rFonts w:ascii="Arial" w:eastAsia="Wingdings" w:hAnsi="Arial" w:cs="Arial"/>
+                <w:lang w:bidi="hi-IN"/>
+              </w:rPr>
+              <w:t xml:space="preserve"> </w:t>
+            </w:r>
+            <w:r>
+              <w:rPr>
+                <w:rFonts w:ascii="Arial" w:eastAsia="Wingdings" w:hAnsi="Arial" w:cs="Arial"/>
                 <w:lang w:bidi="hi-IN"/>
               </w:rPr>
               <w:t xml:space="preserve">Producciones </w:t>
@@ -1820,7 +2540,7 @@
             <w:proofErr w:type="spellStart"/>
             <w:r>
               <w:rPr>
-                <w:rFonts w:ascii="Liberation Serif" w:eastAsia="Wingdings" w:hAnsi="Liberation Serif" w:cs="Wingdings"/>
+                <w:rFonts w:ascii="Arial" w:eastAsia="Wingdings" w:hAnsi="Arial" w:cs="Arial"/>
                 <w:lang w:bidi="hi-IN"/>
               </w:rPr>
               <w:t>Muhia</w:t>
@@ -1828,7 +2548,14 @@
             <w:proofErr w:type="spellEnd"/>
             <w:r>
               <w:rPr>
-                <w:rFonts w:ascii="Liberation Serif" w:eastAsia="Wingdings" w:hAnsi="Liberation Serif" w:cs="Wingdings"/>
+                <w:rFonts w:ascii="Arial" w:eastAsia="Wingdings" w:hAnsi="Arial" w:cs="Arial"/>
+                <w:lang w:bidi="hi-IN"/>
+              </w:rPr>
+              <w:t xml:space="preserve"> y los mecanismos para obtenerlos</w:t>
+            </w:r>
+            <w:r>
+              <w:rPr>
+                <w:rFonts w:ascii="Arial" w:eastAsia="Wingdings" w:hAnsi="Arial" w:cs="Arial"/>
                 <w:lang w:bidi="hi-IN"/>
               </w:rPr>
               <w:t>.</w:t>
@@ -1849,11 +2576,14 @@
               <w:jc w:val="center"/>
               <w:cnfStyle w:val="000000000000" w:firstRow="0" w:lastRow="0" w:firstColumn="0" w:lastColumn="0" w:oddVBand="0" w:evenVBand="0" w:oddHBand="0" w:evenHBand="0" w:firstRowFirstColumn="0" w:firstRowLastColumn="0" w:lastRowFirstColumn="0" w:lastRowLastColumn="0"/>
               <w:rPr>
-                <w:rFonts w:ascii="Liberation Serif" w:eastAsia="Wingdings" w:hAnsi="Liberation Serif" w:cs="Wingdings"/>
+                <w:rFonts w:ascii="Arial" w:eastAsia="Wingdings" w:hAnsi="Arial" w:cs="Arial"/>
                 <w:lang w:bidi="hi-IN"/>
               </w:rPr>
             </w:pPr>
             <w:r>
+              <w:rPr>
+                <w:rFonts w:ascii="Arial" w:hAnsi="Arial" w:cs="Arial"/>
+              </w:rPr>
               <w:t>Alta</w:t>
             </w:r>
           </w:p>
@@ -1871,20 +2601,20 @@
               <w:ind w:left="0"/>
               <w:cnfStyle w:val="000000000000" w:firstRow="0" w:lastRow="0" w:firstColumn="0" w:lastColumn="0" w:oddVBand="0" w:evenVBand="0" w:oddHBand="0" w:evenHBand="0" w:firstRowFirstColumn="0" w:firstRowLastColumn="0" w:lastRowFirstColumn="0" w:lastRowLastColumn="0"/>
               <w:rPr>
-                <w:rFonts w:ascii="Liberation Serif" w:eastAsia="Wingdings" w:hAnsi="Liberation Serif" w:cs="Wingdings"/>
+                <w:rFonts w:ascii="Arial" w:eastAsia="Wingdings" w:hAnsi="Arial" w:cs="Arial"/>
                 <w:lang w:bidi="hi-IN"/>
               </w:rPr>
             </w:pPr>
             <w:r>
               <w:rPr>
-                <w:rFonts w:ascii="Liberation Serif" w:eastAsia="Wingdings" w:hAnsi="Liberation Serif" w:cs="Wingdings"/>
+                <w:rFonts w:ascii="Arial" w:eastAsia="Wingdings" w:hAnsi="Arial" w:cs="Arial"/>
                 <w:lang w:bidi="hi-IN"/>
               </w:rPr>
               <w:t>10</w:t>
             </w:r>
             <w:r>
               <w:rPr>
-                <w:rFonts w:ascii="Liberation Serif" w:eastAsia="Wingdings" w:hAnsi="Liberation Serif" w:cs="Wingdings"/>
+                <w:rFonts w:ascii="Arial" w:eastAsia="Wingdings" w:hAnsi="Arial" w:cs="Arial"/>
                 <w:lang w:bidi="hi-IN"/>
               </w:rPr>
               <w:t xml:space="preserve"> días</w:t>
@@ -1906,20 +2636,20 @@
               <w:spacing w:after="0"/>
               <w:ind w:left="0"/>
               <w:rPr>
-                <w:rFonts w:ascii="Liberation Serif" w:eastAsia="Wingdings" w:hAnsi="Liberation Serif" w:cs="Wingdings"/>
+                <w:rFonts w:ascii="Arial" w:eastAsia="Wingdings" w:hAnsi="Arial" w:cs="Arial"/>
                 <w:lang w:bidi="hi-IN"/>
               </w:rPr>
             </w:pPr>
             <w:r>
               <w:rPr>
-                <w:rFonts w:ascii="Liberation Serif" w:eastAsia="Wingdings" w:hAnsi="Liberation Serif" w:cs="Wingdings"/>
+                <w:rFonts w:ascii="Arial" w:eastAsia="Wingdings" w:hAnsi="Arial" w:cs="Arial"/>
                 <w:lang w:bidi="hi-IN"/>
               </w:rPr>
               <w:t xml:space="preserve">Gestionar </w:t>
             </w:r>
             <w:r>
               <w:rPr>
-                <w:rFonts w:ascii="Liberation Serif" w:eastAsia="Wingdings" w:hAnsi="Liberation Serif" w:cs="Wingdings"/>
+                <w:rFonts w:ascii="Arial" w:eastAsia="Wingdings" w:hAnsi="Arial" w:cs="Arial"/>
                 <w:lang w:bidi="hi-IN"/>
               </w:rPr>
               <w:t xml:space="preserve">el enlace con los otros sistemas o plataformas de Producciones </w:t>
@@ -1927,7 +2657,7 @@
             <w:proofErr w:type="spellStart"/>
             <w:r>
               <w:rPr>
-                <w:rFonts w:ascii="Liberation Serif" w:eastAsia="Wingdings" w:hAnsi="Liberation Serif" w:cs="Wingdings"/>
+                <w:rFonts w:ascii="Arial" w:eastAsia="Wingdings" w:hAnsi="Arial" w:cs="Arial"/>
                 <w:lang w:bidi="hi-IN"/>
               </w:rPr>
               <w:t>Muhia</w:t>
@@ -1935,7 +2665,7 @@
             <w:proofErr w:type="spellEnd"/>
             <w:r>
               <w:rPr>
-                <w:rFonts w:ascii="Liberation Serif" w:eastAsia="Wingdings" w:hAnsi="Liberation Serif" w:cs="Wingdings"/>
+                <w:rFonts w:ascii="Arial" w:eastAsia="Wingdings" w:hAnsi="Arial" w:cs="Arial"/>
                 <w:lang w:bidi="hi-IN"/>
               </w:rPr>
               <w:t>.</w:t>
@@ -1956,13 +2686,13 @@
               <w:jc w:val="center"/>
               <w:cnfStyle w:val="000000000000" w:firstRow="0" w:lastRow="0" w:firstColumn="0" w:lastColumn="0" w:oddVBand="0" w:evenVBand="0" w:oddHBand="0" w:evenHBand="0" w:firstRowFirstColumn="0" w:firstRowLastColumn="0" w:lastRowFirstColumn="0" w:lastRowLastColumn="0"/>
               <w:rPr>
-                <w:rFonts w:ascii="Liberation Serif" w:eastAsia="Wingdings" w:hAnsi="Liberation Serif" w:cs="Wingdings"/>
+                <w:rFonts w:ascii="Arial" w:eastAsia="Wingdings" w:hAnsi="Arial" w:cs="Arial"/>
                 <w:lang w:bidi="hi-IN"/>
               </w:rPr>
             </w:pPr>
             <w:r>
               <w:rPr>
-                <w:rFonts w:ascii="Liberation Serif" w:eastAsia="Wingdings" w:hAnsi="Liberation Serif" w:cs="Wingdings"/>
+                <w:rFonts w:ascii="Arial" w:eastAsia="Wingdings" w:hAnsi="Arial" w:cs="Arial"/>
                 <w:lang w:bidi="hi-IN"/>
               </w:rPr>
               <w:t>Media</w:t>
@@ -1982,20 +2712,20 @@
               <w:ind w:left="0"/>
               <w:cnfStyle w:val="000000000000" w:firstRow="0" w:lastRow="0" w:firstColumn="0" w:lastColumn="0" w:oddVBand="0" w:evenVBand="0" w:oddHBand="0" w:evenHBand="0" w:firstRowFirstColumn="0" w:firstRowLastColumn="0" w:lastRowFirstColumn="0" w:lastRowLastColumn="0"/>
               <w:rPr>
-                <w:rFonts w:ascii="Liberation Serif" w:eastAsia="Wingdings" w:hAnsi="Liberation Serif" w:cs="Wingdings"/>
+                <w:rFonts w:ascii="Arial" w:eastAsia="Wingdings" w:hAnsi="Arial" w:cs="Arial"/>
                 <w:lang w:bidi="hi-IN"/>
               </w:rPr>
             </w:pPr>
             <w:r>
               <w:rPr>
-                <w:rFonts w:ascii="Liberation Serif" w:eastAsia="Wingdings" w:hAnsi="Liberation Serif" w:cs="Wingdings"/>
+                <w:rFonts w:ascii="Arial" w:eastAsia="Wingdings" w:hAnsi="Arial" w:cs="Arial"/>
                 <w:lang w:bidi="hi-IN"/>
               </w:rPr>
               <w:t>20</w:t>
             </w:r>
             <w:r>
               <w:rPr>
-                <w:rFonts w:ascii="Liberation Serif" w:eastAsia="Wingdings" w:hAnsi="Liberation Serif" w:cs="Wingdings"/>
+                <w:rFonts w:ascii="Arial" w:eastAsia="Wingdings" w:hAnsi="Arial" w:cs="Arial"/>
                 <w:lang w:bidi="hi-IN"/>
               </w:rPr>
               <w:t xml:space="preserve"> días</w:t>
@@ -2008,6 +2738,7 @@
       <w:pPr>
         <w:pStyle w:val="Standard"/>
         <w:rPr>
+          <w:rFonts w:ascii="Arial" w:hAnsi="Arial" w:cs="Arial"/>
           <w:lang w:val="es-419"/>
         </w:rPr>
       </w:pPr>
@@ -2622,7 +3353,7 @@
         <w:rFonts w:ascii="Symbol" w:hAnsi="Symbol" w:hint="default"/>
       </w:rPr>
     </w:lvl>
-    <w:lvl w:ilvl="1" w:tplc="580A0003" w:tentative="1">
+    <w:lvl w:ilvl="1" w:tplc="580A0003">
       <w:start w:val="1"/>
       <w:numFmt w:val="bullet"/>
       <w:lvlText w:val="o"/>
@@ -3296,7 +4027,6 @@
     <w:basedOn w:val="Standard"/>
     <w:next w:val="Standard"/>
     <w:uiPriority w:val="9"/>
-    <w:semiHidden/>
     <w:unhideWhenUsed/>
     <w:qFormat/>
     <w:pPr>
@@ -4042,6 +4772,110 @@
         <w:insideV w:val="single" w:sz="4" w:space="0" w:color="auto"/>
       </w:tblBorders>
     </w:tblPr>
+  </w:style>
+  <w:style w:type="paragraph" w:styleId="TtuloTDC">
+    <w:name w:val="TOC Heading"/>
+    <w:basedOn w:val="Ttulo1"/>
+    <w:next w:val="Normal"/>
+    <w:uiPriority w:val="39"/>
+    <w:unhideWhenUsed/>
+    <w:qFormat/>
+    <w:rsid w:val="005C5868"/>
+    <w:pPr>
+      <w:suppressAutoHyphens w:val="0"/>
+      <w:autoSpaceDN/>
+      <w:spacing w:before="240" w:line="259" w:lineRule="auto"/>
+      <w:textAlignment w:val="auto"/>
+      <w:outlineLvl w:val="9"/>
+    </w:pPr>
+    <w:rPr>
+      <w:rFonts w:asciiTheme="majorHAnsi" w:eastAsiaTheme="majorEastAsia" w:hAnsiTheme="majorHAnsi" w:cstheme="majorBidi"/>
+      <w:b w:val="0"/>
+      <w:color w:val="2F5496" w:themeColor="accent1" w:themeShade="BF"/>
+      <w:kern w:val="0"/>
+      <w:sz w:val="32"/>
+      <w:szCs w:val="32"/>
+      <w:lang w:val="es-419" w:eastAsia="es-419" w:bidi="ar-SA"/>
+    </w:rPr>
+  </w:style>
+  <w:style w:type="paragraph" w:styleId="TDC2">
+    <w:name w:val="toc 2"/>
+    <w:basedOn w:val="Normal"/>
+    <w:next w:val="Normal"/>
+    <w:autoRedefine/>
+    <w:uiPriority w:val="39"/>
+    <w:unhideWhenUsed/>
+    <w:rsid w:val="005C5868"/>
+    <w:pPr>
+      <w:widowControl/>
+      <w:suppressAutoHyphens w:val="0"/>
+      <w:autoSpaceDN/>
+      <w:spacing w:after="100" w:line="259" w:lineRule="auto"/>
+      <w:ind w:left="220"/>
+      <w:textAlignment w:val="auto"/>
+    </w:pPr>
+    <w:rPr>
+      <w:rFonts w:asciiTheme="minorHAnsi" w:eastAsiaTheme="minorEastAsia" w:hAnsiTheme="minorHAnsi" w:cs="Times New Roman"/>
+      <w:kern w:val="0"/>
+      <w:szCs w:val="22"/>
+      <w:lang w:val="es-419" w:eastAsia="es-419" w:bidi="ar-SA"/>
+    </w:rPr>
+  </w:style>
+  <w:style w:type="paragraph" w:styleId="TDC1">
+    <w:name w:val="toc 1"/>
+    <w:basedOn w:val="Normal"/>
+    <w:next w:val="Normal"/>
+    <w:autoRedefine/>
+    <w:uiPriority w:val="39"/>
+    <w:unhideWhenUsed/>
+    <w:rsid w:val="005C5868"/>
+    <w:pPr>
+      <w:widowControl/>
+      <w:suppressAutoHyphens w:val="0"/>
+      <w:autoSpaceDN/>
+      <w:spacing w:after="100" w:line="259" w:lineRule="auto"/>
+      <w:textAlignment w:val="auto"/>
+    </w:pPr>
+    <w:rPr>
+      <w:rFonts w:asciiTheme="minorHAnsi" w:eastAsiaTheme="minorEastAsia" w:hAnsiTheme="minorHAnsi" w:cs="Times New Roman"/>
+      <w:kern w:val="0"/>
+      <w:szCs w:val="22"/>
+      <w:lang w:val="es-419" w:eastAsia="es-419" w:bidi="ar-SA"/>
+    </w:rPr>
+  </w:style>
+  <w:style w:type="paragraph" w:styleId="TDC3">
+    <w:name w:val="toc 3"/>
+    <w:basedOn w:val="Normal"/>
+    <w:next w:val="Normal"/>
+    <w:autoRedefine/>
+    <w:uiPriority w:val="39"/>
+    <w:unhideWhenUsed/>
+    <w:rsid w:val="005C5868"/>
+    <w:pPr>
+      <w:widowControl/>
+      <w:suppressAutoHyphens w:val="0"/>
+      <w:autoSpaceDN/>
+      <w:spacing w:after="100" w:line="259" w:lineRule="auto"/>
+      <w:ind w:left="440"/>
+      <w:textAlignment w:val="auto"/>
+    </w:pPr>
+    <w:rPr>
+      <w:rFonts w:asciiTheme="minorHAnsi" w:eastAsiaTheme="minorEastAsia" w:hAnsiTheme="minorHAnsi" w:cs="Times New Roman"/>
+      <w:kern w:val="0"/>
+      <w:szCs w:val="22"/>
+      <w:lang w:val="es-419" w:eastAsia="es-419" w:bidi="ar-SA"/>
+    </w:rPr>
+  </w:style>
+  <w:style w:type="character" w:styleId="Hipervnculo">
+    <w:name w:val="Hyperlink"/>
+    <w:basedOn w:val="Fuentedeprrafopredeter"/>
+    <w:uiPriority w:val="99"/>
+    <w:unhideWhenUsed/>
+    <w:rsid w:val="005C5868"/>
+    <w:rPr>
+      <w:color w:val="0563C1" w:themeColor="hyperlink"/>
+      <w:u w:val="single"/>
+    </w:rPr>
   </w:style>
 </w:styles>
 </file>
@@ -4339,4 +5173,16 @@
     </a:ext>
   </a:extLst>
 </a:theme>
+</file>
+
+<file path=customXml/item1.xml><?xml version="1.0" encoding="utf-8"?>
+<b:Sources xmlns:b="http://schemas.openxmlformats.org/officeDocument/2006/bibliography" xmlns="http://schemas.openxmlformats.org/officeDocument/2006/bibliography" SelectedStyle="\APASixthEditionOfficeOnline.xsl" StyleName="APA" Version="6"/>
+</file>
+
+<file path=customXml/itemProps1.xml><?xml version="1.0" encoding="utf-8"?>
+<ds:datastoreItem xmlns:ds="http://schemas.openxmlformats.org/officeDocument/2006/customXml" ds:itemID="{8AE29A2F-40AE-4C73-9169-DF6B81D7F813}">
+  <ds:schemaRefs>
+    <ds:schemaRef ds:uri="http://schemas.openxmlformats.org/officeDocument/2006/bibliography"/>
+  </ds:schemaRefs>
+</ds:datastoreItem>
 </file>
</xml_diff>